<commit_message>
Updated with lecture thru 9-19
</commit_message>
<xml_diff>
--- a/Contemporary Physics Notes.docx
+++ b/Contemporary Physics Notes.docx
@@ -6097,13 +6097,7 @@
                   <w:rPr>
                     <w:rFonts w:ascii="Cambria Math" w:hAnsi="Cambria Math"/>
                   </w:rPr>
-                  <m:t>=</m:t>
-                </m:r>
-                <m:r>
-                  <w:rPr>
-                    <w:rFonts w:ascii="Cambria Math" w:hAnsi="Cambria Math"/>
-                  </w:rPr>
-                  <m:t>-</m:t>
+                  <m:t>=-</m:t>
                 </m:r>
                 <m:f>
                   <m:fPr>
@@ -6211,10 +6205,3224 @@
     </w:p>
     <w:p>
       <w:pPr>
-        <w:rPr>
-          <w:rFonts w:eastAsiaTheme="minorEastAsia"/>
-        </w:rPr>
-      </w:pPr>
+        <w:pStyle w:val="Heading3"/>
+        <w:rPr>
+          <w:rFonts w:eastAsiaTheme="minorEastAsia"/>
+        </w:rPr>
+      </w:pPr>
+      <w:r>
+        <w:rPr>
+          <w:rFonts w:eastAsiaTheme="minorEastAsia"/>
+        </w:rPr>
+        <w:t>The Cassegrainian Telescope</w:t>
+      </w:r>
+    </w:p>
+    <w:p>
+      <w:pPr>
+        <w:rPr>
+          <w:rFonts w:eastAsiaTheme="minorEastAsia"/>
+        </w:rPr>
+      </w:pPr>
+      <m:oMathPara>
+        <m:oMath>
+          <m:r>
+            <m:rPr>
+              <m:nor/>
+            </m:rPr>
+            <w:rPr>
+              <w:rFonts w:ascii="Cambria Math" w:hAnsi="Cambria Math"/>
+            </w:rPr>
+            <m:t xml:space="preserve">Data: </m:t>
+          </m:r>
+          <m:d>
+            <m:dPr>
+              <m:begChr m:val="{"/>
+              <m:endChr m:val=""/>
+              <m:ctrlPr>
+                <w:rPr>
+                  <w:rFonts w:ascii="Cambria Math" w:hAnsi="Cambria Math"/>
+                  <w:i/>
+                </w:rPr>
+              </m:ctrlPr>
+            </m:dPr>
+            <m:e>
+              <m:m>
+                <m:mPr>
+                  <m:mcs>
+                    <m:mc>
+                      <m:mcPr>
+                        <m:count m:val="2"/>
+                        <m:mcJc m:val="center"/>
+                      </m:mcPr>
+                    </m:mc>
+                  </m:mcs>
+                  <m:ctrlPr>
+                    <w:rPr>
+                      <w:rFonts w:ascii="Cambria Math" w:hAnsi="Cambria Math"/>
+                      <w:i/>
+                    </w:rPr>
+                  </m:ctrlPr>
+                </m:mPr>
+                <m:mr>
+                  <m:e>
+                    <m:sSub>
+                      <m:sSubPr>
+                        <m:ctrlPr>
+                          <w:rPr>
+                            <w:rFonts w:ascii="Cambria Math" w:hAnsi="Cambria Math"/>
+                            <w:i/>
+                          </w:rPr>
+                        </m:ctrlPr>
+                      </m:sSubPr>
+                      <m:e>
+                        <m:r>
+                          <w:rPr>
+                            <w:rFonts w:ascii="Cambria Math" w:hAnsi="Cambria Math"/>
+                          </w:rPr>
+                          <m:t>s</m:t>
+                        </m:r>
+                      </m:e>
+                      <m:sub>
+                        <m:r>
+                          <w:rPr>
+                            <w:rFonts w:ascii="Cambria Math" w:hAnsi="Cambria Math"/>
+                          </w:rPr>
+                          <m:t>1</m:t>
+                        </m:r>
+                      </m:sub>
+                    </m:sSub>
+                    <m:r>
+                      <w:rPr>
+                        <w:rFonts w:ascii="Cambria Math" w:hAnsi="Cambria Math"/>
+                      </w:rPr>
+                      <m:t>≈∞</m:t>
+                    </m:r>
+                  </m:e>
+                  <m:e>
+                    <m:r>
+                      <w:rPr>
+                        <w:rFonts w:ascii="Cambria Math" w:hAnsi="Cambria Math"/>
+                      </w:rPr>
+                      <m:t xml:space="preserve"> </m:t>
+                    </m:r>
+                  </m:e>
+                </m:mr>
+                <m:mr>
+                  <m:e>
+                    <m:sSub>
+                      <m:sSubPr>
+                        <m:ctrlPr>
+                          <w:rPr>
+                            <w:rFonts w:ascii="Cambria Math" w:hAnsi="Cambria Math"/>
+                            <w:i/>
+                          </w:rPr>
+                        </m:ctrlPr>
+                      </m:sSubPr>
+                      <m:e>
+                        <m:r>
+                          <w:rPr>
+                            <w:rFonts w:ascii="Cambria Math" w:hAnsi="Cambria Math"/>
+                          </w:rPr>
+                          <m:t>m</m:t>
+                        </m:r>
+                      </m:e>
+                      <m:sub>
+                        <m:r>
+                          <w:rPr>
+                            <w:rFonts w:ascii="Cambria Math" w:hAnsi="Cambria Math"/>
+                          </w:rPr>
+                          <m:t>1</m:t>
+                        </m:r>
+                      </m:sub>
+                    </m:sSub>
+                    <m:r>
+                      <w:rPr>
+                        <w:rFonts w:ascii="Cambria Math" w:hAnsi="Cambria Math"/>
+                      </w:rPr>
+                      <m:t xml:space="preserve">: </m:t>
+                    </m:r>
+                    <m:r>
+                      <m:rPr>
+                        <m:nor/>
+                      </m:rPr>
+                      <w:rPr>
+                        <w:rFonts w:ascii="Cambria Math" w:hAnsi="Cambria Math"/>
+                      </w:rPr>
+                      <m:t>concave</m:t>
+                    </m:r>
+                  </m:e>
+                  <m:e>
+                    <m:sSub>
+                      <m:sSubPr>
+                        <m:ctrlPr>
+                          <w:rPr>
+                            <w:rFonts w:ascii="Cambria Math" w:hAnsi="Cambria Math"/>
+                            <w:i/>
+                          </w:rPr>
+                        </m:ctrlPr>
+                      </m:sSubPr>
+                      <m:e>
+                        <m:r>
+                          <w:rPr>
+                            <w:rFonts w:ascii="Cambria Math" w:hAnsi="Cambria Math"/>
+                          </w:rPr>
+                          <m:t>f</m:t>
+                        </m:r>
+                      </m:e>
+                      <m:sub>
+                        <m:r>
+                          <w:rPr>
+                            <w:rFonts w:ascii="Cambria Math" w:hAnsi="Cambria Math"/>
+                          </w:rPr>
+                          <m:t>1</m:t>
+                        </m:r>
+                      </m:sub>
+                    </m:sSub>
+                    <m:r>
+                      <w:rPr>
+                        <w:rFonts w:ascii="Cambria Math" w:hAnsi="Cambria Math"/>
+                      </w:rPr>
+                      <m:t xml:space="preserve">=2.5 </m:t>
+                    </m:r>
+                    <m:r>
+                      <m:rPr>
+                        <m:nor/>
+                      </m:rPr>
+                      <w:rPr>
+                        <w:rFonts w:ascii="Cambria Math" w:hAnsi="Cambria Math"/>
+                      </w:rPr>
+                      <m:t>m</m:t>
+                    </m:r>
+                  </m:e>
+                </m:mr>
+                <m:mr>
+                  <m:e>
+                    <m:sSub>
+                      <m:sSubPr>
+                        <m:ctrlPr>
+                          <w:rPr>
+                            <w:rFonts w:ascii="Cambria Math" w:hAnsi="Cambria Math"/>
+                            <w:i/>
+                          </w:rPr>
+                        </m:ctrlPr>
+                      </m:sSubPr>
+                      <m:e>
+                        <m:r>
+                          <w:rPr>
+                            <w:rFonts w:ascii="Cambria Math" w:hAnsi="Cambria Math"/>
+                          </w:rPr>
+                          <m:t>m</m:t>
+                        </m:r>
+                      </m:e>
+                      <m:sub>
+                        <m:r>
+                          <w:rPr>
+                            <w:rFonts w:ascii="Cambria Math" w:hAnsi="Cambria Math"/>
+                          </w:rPr>
+                          <m:t>2</m:t>
+                        </m:r>
+                      </m:sub>
+                    </m:sSub>
+                    <m:r>
+                      <w:rPr>
+                        <w:rFonts w:ascii="Cambria Math" w:hAnsi="Cambria Math"/>
+                      </w:rPr>
+                      <m:t>:</m:t>
+                    </m:r>
+                    <m:r>
+                      <m:rPr>
+                        <m:nor/>
+                      </m:rPr>
+                      <w:rPr>
+                        <w:rFonts w:ascii="Cambria Math" w:hAnsi="Cambria Math"/>
+                      </w:rPr>
+                      <m:t xml:space="preserve"> convex</m:t>
+                    </m:r>
+                  </m:e>
+                  <m:e>
+                    <m:sSub>
+                      <m:sSubPr>
+                        <m:ctrlPr>
+                          <w:rPr>
+                            <w:rFonts w:ascii="Cambria Math" w:hAnsi="Cambria Math"/>
+                            <w:i/>
+                          </w:rPr>
+                        </m:ctrlPr>
+                      </m:sSubPr>
+                      <m:e>
+                        <m:r>
+                          <w:rPr>
+                            <w:rFonts w:ascii="Cambria Math" w:hAnsi="Cambria Math"/>
+                          </w:rPr>
+                          <m:t>f</m:t>
+                        </m:r>
+                      </m:e>
+                      <m:sub>
+                        <m:r>
+                          <w:rPr>
+                            <w:rFonts w:ascii="Cambria Math" w:hAnsi="Cambria Math"/>
+                          </w:rPr>
+                          <m:t>2</m:t>
+                        </m:r>
+                      </m:sub>
+                    </m:sSub>
+                    <m:r>
+                      <w:rPr>
+                        <w:rFonts w:ascii="Cambria Math" w:hAnsi="Cambria Math"/>
+                      </w:rPr>
+                      <m:t xml:space="preserve">=-1.5 </m:t>
+                    </m:r>
+                    <m:r>
+                      <m:rPr>
+                        <m:nor/>
+                      </m:rPr>
+                      <w:rPr>
+                        <w:rFonts w:ascii="Cambria Math" w:hAnsi="Cambria Math"/>
+                      </w:rPr>
+                      <m:t>m</m:t>
+                    </m:r>
+                  </m:e>
+                </m:mr>
+              </m:m>
+            </m:e>
+          </m:d>
+        </m:oMath>
+      </m:oMathPara>
+    </w:p>
+    <w:p>
+      <w:pPr>
+        <w:rPr>
+          <w:rFonts w:eastAsiaTheme="minorEastAsia"/>
+        </w:rPr>
+      </w:pPr>
+      <w:r>
+        <w:rPr>
+          <w:rFonts w:eastAsiaTheme="minorEastAsia"/>
+        </w:rPr>
+        <w:t xml:space="preserve">Distance from detector to primary mirror vertex </w:t>
+      </w:r>
+      <m:oMath>
+        <m:d>
+          <m:dPr>
+            <m:ctrlPr>
+              <w:rPr>
+                <w:rFonts w:ascii="Cambria Math" w:eastAsiaTheme="minorEastAsia" w:hAnsi="Cambria Math"/>
+                <w:i/>
+              </w:rPr>
+            </m:ctrlPr>
+          </m:dPr>
+          <m:e>
+            <m:sSub>
+              <m:sSubPr>
+                <m:ctrlPr>
+                  <w:rPr>
+                    <w:rFonts w:ascii="Cambria Math" w:eastAsiaTheme="minorEastAsia" w:hAnsi="Cambria Math"/>
+                    <w:i/>
+                  </w:rPr>
+                </m:ctrlPr>
+              </m:sSubPr>
+              <m:e>
+                <m:r>
+                  <w:rPr>
+                    <w:rFonts w:ascii="Cambria Math" w:eastAsiaTheme="minorEastAsia" w:hAnsi="Cambria Math"/>
+                  </w:rPr>
+                  <m:t>v</m:t>
+                </m:r>
+              </m:e>
+              <m:sub>
+                <m:r>
+                  <w:rPr>
+                    <w:rFonts w:ascii="Cambria Math" w:eastAsiaTheme="minorEastAsia" w:hAnsi="Cambria Math"/>
+                  </w:rPr>
+                  <m:t>1</m:t>
+                </m:r>
+              </m:sub>
+            </m:sSub>
+          </m:e>
+        </m:d>
+        <m:r>
+          <w:rPr>
+            <w:rFonts w:ascii="Cambria Math" w:eastAsiaTheme="minorEastAsia" w:hAnsi="Cambria Math"/>
+          </w:rPr>
+          <m:t xml:space="preserve"> </m:t>
+        </m:r>
+      </m:oMath>
+      <w:r>
+        <w:rPr>
+          <w:rFonts w:eastAsiaTheme="minorEastAsia"/>
+        </w:rPr>
+        <w:t xml:space="preserve">to detector is 15 cm. Distance from </w:t>
+      </w:r>
+      <m:oMath>
+        <m:sSub>
+          <m:sSubPr>
+            <m:ctrlPr>
+              <w:rPr>
+                <w:rFonts w:ascii="Cambria Math" w:eastAsiaTheme="minorEastAsia" w:hAnsi="Cambria Math"/>
+                <w:i/>
+              </w:rPr>
+            </m:ctrlPr>
+          </m:sSubPr>
+          <m:e>
+            <m:r>
+              <w:rPr>
+                <w:rFonts w:ascii="Cambria Math" w:eastAsiaTheme="minorEastAsia" w:hAnsi="Cambria Math"/>
+              </w:rPr>
+              <m:t>v</m:t>
+            </m:r>
+          </m:e>
+          <m:sub>
+            <m:r>
+              <w:rPr>
+                <w:rFonts w:ascii="Cambria Math" w:eastAsiaTheme="minorEastAsia" w:hAnsi="Cambria Math"/>
+              </w:rPr>
+              <m:t>1</m:t>
+            </m:r>
+          </m:sub>
+        </m:sSub>
+      </m:oMath>
+      <w:r>
+        <w:rPr>
+          <w:rFonts w:eastAsiaTheme="minorEastAsia"/>
+        </w:rPr>
+        <w:t xml:space="preserve"> to </w:t>
+      </w:r>
+      <m:oMath>
+        <m:sSubSup>
+          <m:sSubSupPr>
+            <m:ctrlPr>
+              <w:rPr>
+                <w:rFonts w:ascii="Cambria Math" w:eastAsiaTheme="minorEastAsia" w:hAnsi="Cambria Math"/>
+                <w:i/>
+              </w:rPr>
+            </m:ctrlPr>
+          </m:sSubSupPr>
+          <m:e>
+            <m:r>
+              <w:rPr>
+                <w:rFonts w:ascii="Cambria Math" w:eastAsiaTheme="minorEastAsia" w:hAnsi="Cambria Math"/>
+              </w:rPr>
+              <m:t>s</m:t>
+            </m:r>
+          </m:e>
+          <m:sub>
+            <m:r>
+              <w:rPr>
+                <w:rFonts w:ascii="Cambria Math" w:eastAsiaTheme="minorEastAsia" w:hAnsi="Cambria Math"/>
+              </w:rPr>
+              <m:t>1</m:t>
+            </m:r>
+          </m:sub>
+          <m:sup>
+            <m:r>
+              <w:rPr>
+                <w:rFonts w:ascii="Cambria Math" w:eastAsiaTheme="minorEastAsia" w:hAnsi="Cambria Math"/>
+              </w:rPr>
+              <m:t>'</m:t>
+            </m:r>
+          </m:sup>
+        </m:sSubSup>
+      </m:oMath>
+      <w:r>
+        <w:rPr>
+          <w:rFonts w:eastAsiaTheme="minorEastAsia"/>
+        </w:rPr>
+        <w:t xml:space="preserve"> is 2.5 m.</w:t>
+      </w:r>
+    </w:p>
+    <w:p>
+      <w:pPr>
+        <w:rPr>
+          <w:rFonts w:eastAsiaTheme="minorEastAsia"/>
+        </w:rPr>
+      </w:pPr>
+      <m:oMathPara>
+        <m:oMath>
+          <m:f>
+            <m:fPr>
+              <m:ctrlPr>
+                <w:rPr>
+                  <w:rFonts w:ascii="Cambria Math" w:eastAsiaTheme="minorEastAsia" w:hAnsi="Cambria Math"/>
+                  <w:i/>
+                </w:rPr>
+              </m:ctrlPr>
+            </m:fPr>
+            <m:num>
+              <m:r>
+                <w:rPr>
+                  <w:rFonts w:ascii="Cambria Math" w:eastAsiaTheme="minorEastAsia" w:hAnsi="Cambria Math"/>
+                </w:rPr>
+                <m:t>1</m:t>
+              </m:r>
+            </m:num>
+            <m:den>
+              <m:sSub>
+                <m:sSubPr>
+                  <m:ctrlPr>
+                    <w:rPr>
+                      <w:rFonts w:ascii="Cambria Math" w:eastAsiaTheme="minorEastAsia" w:hAnsi="Cambria Math"/>
+                      <w:i/>
+                    </w:rPr>
+                  </m:ctrlPr>
+                </m:sSubPr>
+                <m:e>
+                  <m:r>
+                    <w:rPr>
+                      <w:rFonts w:ascii="Cambria Math" w:eastAsiaTheme="minorEastAsia" w:hAnsi="Cambria Math"/>
+                    </w:rPr>
+                    <m:t>s</m:t>
+                  </m:r>
+                </m:e>
+                <m:sub>
+                  <m:r>
+                    <w:rPr>
+                      <w:rFonts w:ascii="Cambria Math" w:eastAsiaTheme="minorEastAsia" w:hAnsi="Cambria Math"/>
+                    </w:rPr>
+                    <m:t>2</m:t>
+                  </m:r>
+                </m:sub>
+              </m:sSub>
+            </m:den>
+          </m:f>
+          <m:r>
+            <w:rPr>
+              <w:rFonts w:ascii="Cambria Math" w:eastAsiaTheme="minorEastAsia" w:hAnsi="Cambria Math"/>
+            </w:rPr>
+            <m:t>+</m:t>
+          </m:r>
+          <m:f>
+            <m:fPr>
+              <m:ctrlPr>
+                <w:rPr>
+                  <w:rFonts w:ascii="Cambria Math" w:eastAsiaTheme="minorEastAsia" w:hAnsi="Cambria Math"/>
+                  <w:i/>
+                </w:rPr>
+              </m:ctrlPr>
+            </m:fPr>
+            <m:num>
+              <m:r>
+                <w:rPr>
+                  <w:rFonts w:ascii="Cambria Math" w:eastAsiaTheme="minorEastAsia" w:hAnsi="Cambria Math"/>
+                </w:rPr>
+                <m:t>1</m:t>
+              </m:r>
+            </m:num>
+            <m:den>
+              <m:sSubSup>
+                <m:sSubSupPr>
+                  <m:ctrlPr>
+                    <w:rPr>
+                      <w:rFonts w:ascii="Cambria Math" w:eastAsiaTheme="minorEastAsia" w:hAnsi="Cambria Math"/>
+                      <w:i/>
+                    </w:rPr>
+                  </m:ctrlPr>
+                </m:sSubSupPr>
+                <m:e>
+                  <m:r>
+                    <w:rPr>
+                      <w:rFonts w:ascii="Cambria Math" w:eastAsiaTheme="minorEastAsia" w:hAnsi="Cambria Math"/>
+                    </w:rPr>
+                    <m:t>s</m:t>
+                  </m:r>
+                </m:e>
+                <m:sub>
+                  <m:r>
+                    <w:rPr>
+                      <w:rFonts w:ascii="Cambria Math" w:eastAsiaTheme="minorEastAsia" w:hAnsi="Cambria Math"/>
+                    </w:rPr>
+                    <m:t>2</m:t>
+                  </m:r>
+                </m:sub>
+                <m:sup>
+                  <m:r>
+                    <w:rPr>
+                      <w:rFonts w:ascii="Cambria Math" w:eastAsiaTheme="minorEastAsia" w:hAnsi="Cambria Math"/>
+                    </w:rPr>
+                    <m:t>'</m:t>
+                  </m:r>
+                </m:sup>
+              </m:sSubSup>
+            </m:den>
+          </m:f>
+          <m:r>
+            <w:rPr>
+              <w:rFonts w:ascii="Cambria Math" w:eastAsiaTheme="minorEastAsia" w:hAnsi="Cambria Math"/>
+            </w:rPr>
+            <m:t>=</m:t>
+          </m:r>
+          <m:f>
+            <m:fPr>
+              <m:ctrlPr>
+                <w:rPr>
+                  <w:rFonts w:ascii="Cambria Math" w:eastAsiaTheme="minorEastAsia" w:hAnsi="Cambria Math"/>
+                  <w:i/>
+                </w:rPr>
+              </m:ctrlPr>
+            </m:fPr>
+            <m:num>
+              <m:r>
+                <w:rPr>
+                  <w:rFonts w:ascii="Cambria Math" w:eastAsiaTheme="minorEastAsia" w:hAnsi="Cambria Math"/>
+                </w:rPr>
+                <m:t>1</m:t>
+              </m:r>
+            </m:num>
+            <m:den>
+              <m:sSub>
+                <m:sSubPr>
+                  <m:ctrlPr>
+                    <w:rPr>
+                      <w:rFonts w:ascii="Cambria Math" w:eastAsiaTheme="minorEastAsia" w:hAnsi="Cambria Math"/>
+                      <w:i/>
+                    </w:rPr>
+                  </m:ctrlPr>
+                </m:sSubPr>
+                <m:e>
+                  <m:r>
+                    <w:rPr>
+                      <w:rFonts w:ascii="Cambria Math" w:eastAsiaTheme="minorEastAsia" w:hAnsi="Cambria Math"/>
+                    </w:rPr>
+                    <m:t>f</m:t>
+                  </m:r>
+                </m:e>
+                <m:sub>
+                  <m:r>
+                    <w:rPr>
+                      <w:rFonts w:ascii="Cambria Math" w:eastAsiaTheme="minorEastAsia" w:hAnsi="Cambria Math"/>
+                    </w:rPr>
+                    <m:t>2</m:t>
+                  </m:r>
+                </m:sub>
+              </m:sSub>
+            </m:den>
+          </m:f>
+        </m:oMath>
+      </m:oMathPara>
+    </w:p>
+    <w:p>
+      <w:pPr>
+        <w:pStyle w:val="Heading2"/>
+        <w:rPr>
+          <w:rFonts w:eastAsiaTheme="minorEastAsia"/>
+        </w:rPr>
+      </w:pPr>
+      <w:r>
+        <w:rPr>
+          <w:rFonts w:eastAsiaTheme="minorEastAsia"/>
+        </w:rPr>
+        <w:t>Refraction at a Spherical Surface</w:t>
+      </w:r>
+    </w:p>
+    <w:p>
+      <w:r>
+        <w:rPr>
+          <w:noProof/>
+        </w:rPr>
+        <w:drawing>
+          <wp:anchor distT="0" distB="0" distL="114300" distR="114300" simplePos="0" relativeHeight="251667456" behindDoc="0" locked="0" layoutInCell="1" allowOverlap="1">
+            <wp:simplePos x="0" y="0"/>
+            <wp:positionH relativeFrom="margin">
+              <wp:align>right</wp:align>
+            </wp:positionH>
+            <wp:positionV relativeFrom="paragraph">
+              <wp:posOffset>405130</wp:posOffset>
+            </wp:positionV>
+            <wp:extent cx="3592830" cy="2697480"/>
+            <wp:effectExtent l="0" t="0" r="7620" b="7620"/>
+            <wp:wrapSquare wrapText="bothSides"/>
+            <wp:docPr id="6" name="Picture 6" descr="C:\Users\Cody\Google Drive\2017-18\Fall 2017\PHYS 2303\Images\ray-optics-class-12-part1-12-638.jpg"/>
+            <wp:cNvGraphicFramePr>
+              <a:graphicFrameLocks xmlns:a="http://schemas.openxmlformats.org/drawingml/2006/main" noChangeAspect="1"/>
+            </wp:cNvGraphicFramePr>
+            <a:graphic xmlns:a="http://schemas.openxmlformats.org/drawingml/2006/main">
+              <a:graphicData uri="http://schemas.openxmlformats.org/drawingml/2006/picture">
+                <pic:pic xmlns:pic="http://schemas.openxmlformats.org/drawingml/2006/picture">
+                  <pic:nvPicPr>
+                    <pic:cNvPr id="0" name="Picture 2" descr="C:\Users\Cody\Google Drive\2017-18\Fall 2017\PHYS 2303\Images\ray-optics-class-12-part1-12-638.jpg"/>
+                    <pic:cNvPicPr>
+                      <a:picLocks noChangeAspect="1" noChangeArrowheads="1"/>
+                    </pic:cNvPicPr>
+                  </pic:nvPicPr>
+                  <pic:blipFill>
+                    <a:blip r:embed="rId13">
+                      <a:extLst>
+                        <a:ext uri="{28A0092B-C50C-407E-A947-70E740481C1C}">
+                          <a14:useLocalDpi xmlns:a14="http://schemas.microsoft.com/office/drawing/2010/main" val="0"/>
+                        </a:ext>
+                      </a:extLst>
+                    </a:blip>
+                    <a:srcRect/>
+                    <a:stretch>
+                      <a:fillRect/>
+                    </a:stretch>
+                  </pic:blipFill>
+                  <pic:spPr bwMode="auto">
+                    <a:xfrm>
+                      <a:off x="0" y="0"/>
+                      <a:ext cx="3592830" cy="2697480"/>
+                    </a:xfrm>
+                    <a:prstGeom prst="rect">
+                      <a:avLst/>
+                    </a:prstGeom>
+                    <a:noFill/>
+                    <a:ln>
+                      <a:noFill/>
+                    </a:ln>
+                  </pic:spPr>
+                </pic:pic>
+              </a:graphicData>
+            </a:graphic>
+            <wp14:sizeRelH relativeFrom="page">
+              <wp14:pctWidth>0</wp14:pctWidth>
+            </wp14:sizeRelH>
+            <wp14:sizeRelV relativeFrom="page">
+              <wp14:pctHeight>0</wp14:pctHeight>
+            </wp14:sizeRelV>
+          </wp:anchor>
+        </w:drawing>
+      </w:r>
+      <w:r>
+        <w:t xml:space="preserve">A </w:t>
+      </w:r>
+      <w:r>
+        <w:t>cylindrical glass rod has an index of refraction 1.52. One end is ground to a hemispherical surface with a radius of 2.00 cm. Find the image distance of a point object on the axis of the rod 8 cm to the left of the vertex.</w:t>
+      </w:r>
+    </w:p>
+    <w:p>
+      <w:pPr>
+        <w:rPr>
+          <w:rFonts w:eastAsiaTheme="minorEastAsia"/>
+        </w:rPr>
+      </w:pPr>
+      <w:r>
+        <w:rPr>
+          <w:rFonts w:eastAsiaTheme="minorEastAsia"/>
+        </w:rPr>
+        <w:t>Refraction at a spherical surface:</w:t>
+      </w:r>
+    </w:p>
+    <w:p>
+      <w:pPr>
+        <w:rPr>
+          <w:rFonts w:eastAsiaTheme="minorEastAsia"/>
+        </w:rPr>
+      </w:pPr>
+      <m:oMathPara>
+        <m:oMath>
+          <m:f>
+            <m:fPr>
+              <m:ctrlPr>
+                <w:rPr>
+                  <w:rFonts w:ascii="Cambria Math" w:hAnsi="Cambria Math"/>
+                  <w:i/>
+                </w:rPr>
+              </m:ctrlPr>
+            </m:fPr>
+            <m:num>
+              <m:sSub>
+                <m:sSubPr>
+                  <m:ctrlPr>
+                    <w:rPr>
+                      <w:rFonts w:ascii="Cambria Math" w:hAnsi="Cambria Math"/>
+                      <w:i/>
+                    </w:rPr>
+                  </m:ctrlPr>
+                </m:sSubPr>
+                <m:e>
+                  <m:r>
+                    <w:rPr>
+                      <w:rFonts w:ascii="Cambria Math" w:hAnsi="Cambria Math"/>
+                    </w:rPr>
+                    <m:t>n</m:t>
+                  </m:r>
+                </m:e>
+                <m:sub>
+                  <m:r>
+                    <w:rPr>
+                      <w:rFonts w:ascii="Cambria Math" w:hAnsi="Cambria Math"/>
+                    </w:rPr>
+                    <m:t>a</m:t>
+                  </m:r>
+                </m:sub>
+              </m:sSub>
+            </m:num>
+            <m:den>
+              <m:r>
+                <w:rPr>
+                  <w:rFonts w:ascii="Cambria Math" w:hAnsi="Cambria Math"/>
+                </w:rPr>
+                <m:t>s</m:t>
+              </m:r>
+            </m:den>
+          </m:f>
+          <m:r>
+            <w:rPr>
+              <w:rFonts w:ascii="Cambria Math" w:hAnsi="Cambria Math"/>
+            </w:rPr>
+            <m:t>+</m:t>
+          </m:r>
+          <m:f>
+            <m:fPr>
+              <m:ctrlPr>
+                <w:rPr>
+                  <w:rFonts w:ascii="Cambria Math" w:hAnsi="Cambria Math"/>
+                  <w:i/>
+                </w:rPr>
+              </m:ctrlPr>
+            </m:fPr>
+            <m:num>
+              <m:sSub>
+                <m:sSubPr>
+                  <m:ctrlPr>
+                    <w:rPr>
+                      <w:rFonts w:ascii="Cambria Math" w:hAnsi="Cambria Math"/>
+                      <w:i/>
+                    </w:rPr>
+                  </m:ctrlPr>
+                </m:sSubPr>
+                <m:e>
+                  <m:r>
+                    <w:rPr>
+                      <w:rFonts w:ascii="Cambria Math" w:hAnsi="Cambria Math"/>
+                    </w:rPr>
+                    <m:t>n</m:t>
+                  </m:r>
+                </m:e>
+                <m:sub>
+                  <m:r>
+                    <w:rPr>
+                      <w:rFonts w:ascii="Cambria Math" w:hAnsi="Cambria Math"/>
+                    </w:rPr>
+                    <m:t>b</m:t>
+                  </m:r>
+                </m:sub>
+              </m:sSub>
+            </m:num>
+            <m:den>
+              <m:sSup>
+                <m:sSupPr>
+                  <m:ctrlPr>
+                    <w:rPr>
+                      <w:rFonts w:ascii="Cambria Math" w:hAnsi="Cambria Math"/>
+                      <w:i/>
+                    </w:rPr>
+                  </m:ctrlPr>
+                </m:sSupPr>
+                <m:e>
+                  <m:r>
+                    <w:rPr>
+                      <w:rFonts w:ascii="Cambria Math" w:hAnsi="Cambria Math"/>
+                    </w:rPr>
+                    <m:t>s</m:t>
+                  </m:r>
+                </m:e>
+                <m:sup>
+                  <m:r>
+                    <w:rPr>
+                      <w:rFonts w:ascii="Cambria Math" w:hAnsi="Cambria Math"/>
+                    </w:rPr>
+                    <m:t>'</m:t>
+                  </m:r>
+                </m:sup>
+              </m:sSup>
+            </m:den>
+          </m:f>
+          <m:r>
+            <w:rPr>
+              <w:rFonts w:ascii="Cambria Math" w:hAnsi="Cambria Math"/>
+            </w:rPr>
+            <m:t>=</m:t>
+          </m:r>
+          <m:f>
+            <m:fPr>
+              <m:ctrlPr>
+                <w:rPr>
+                  <w:rFonts w:ascii="Cambria Math" w:hAnsi="Cambria Math"/>
+                  <w:i/>
+                </w:rPr>
+              </m:ctrlPr>
+            </m:fPr>
+            <m:num>
+              <m:sSub>
+                <m:sSubPr>
+                  <m:ctrlPr>
+                    <w:rPr>
+                      <w:rFonts w:ascii="Cambria Math" w:hAnsi="Cambria Math"/>
+                      <w:i/>
+                    </w:rPr>
+                  </m:ctrlPr>
+                </m:sSubPr>
+                <m:e>
+                  <m:r>
+                    <w:rPr>
+                      <w:rFonts w:ascii="Cambria Math" w:hAnsi="Cambria Math"/>
+                    </w:rPr>
+                    <m:t>n</m:t>
+                  </m:r>
+                </m:e>
+                <m:sub>
+                  <m:r>
+                    <w:rPr>
+                      <w:rFonts w:ascii="Cambria Math" w:hAnsi="Cambria Math"/>
+                    </w:rPr>
+                    <m:t>b</m:t>
+                  </m:r>
+                </m:sub>
+              </m:sSub>
+              <m:r>
+                <w:rPr>
+                  <w:rFonts w:ascii="Cambria Math" w:hAnsi="Cambria Math"/>
+                </w:rPr>
+                <m:t>-</m:t>
+              </m:r>
+              <m:sSub>
+                <m:sSubPr>
+                  <m:ctrlPr>
+                    <w:rPr>
+                      <w:rFonts w:ascii="Cambria Math" w:hAnsi="Cambria Math"/>
+                      <w:i/>
+                    </w:rPr>
+                  </m:ctrlPr>
+                </m:sSubPr>
+                <m:e>
+                  <m:r>
+                    <w:rPr>
+                      <w:rFonts w:ascii="Cambria Math" w:hAnsi="Cambria Math"/>
+                    </w:rPr>
+                    <m:t>n</m:t>
+                  </m:r>
+                </m:e>
+                <m:sub>
+                  <m:r>
+                    <w:rPr>
+                      <w:rFonts w:ascii="Cambria Math" w:hAnsi="Cambria Math"/>
+                    </w:rPr>
+                    <m:t>a</m:t>
+                  </m:r>
+                </m:sub>
+              </m:sSub>
+            </m:num>
+            <m:den>
+              <m:r>
+                <w:rPr>
+                  <w:rFonts w:ascii="Cambria Math" w:hAnsi="Cambria Math"/>
+                </w:rPr>
+                <m:t>R</m:t>
+              </m:r>
+            </m:den>
+          </m:f>
+        </m:oMath>
+      </m:oMathPara>
+    </w:p>
+    <w:p>
+      <w:pPr>
+        <w:rPr>
+          <w:rFonts w:eastAsiaTheme="minorEastAsia"/>
+        </w:rPr>
+      </w:pPr>
+      <w:r>
+        <w:rPr>
+          <w:rFonts w:eastAsiaTheme="minorEastAsia"/>
+        </w:rPr>
+        <w:t>Lateral magnification:</w:t>
+      </w:r>
+    </w:p>
+    <w:p>
+      <w:pPr>
+        <w:rPr>
+          <w:rFonts w:eastAsiaTheme="minorEastAsia"/>
+        </w:rPr>
+      </w:pPr>
+      <m:oMathPara>
+        <m:oMath>
+          <m:r>
+            <w:rPr>
+              <w:rFonts w:ascii="Cambria Math" w:eastAsiaTheme="minorEastAsia" w:hAnsi="Cambria Math"/>
+            </w:rPr>
+            <m:t>m=</m:t>
+          </m:r>
+          <m:f>
+            <m:fPr>
+              <m:ctrlPr>
+                <w:rPr>
+                  <w:rFonts w:ascii="Cambria Math" w:eastAsiaTheme="minorEastAsia" w:hAnsi="Cambria Math"/>
+                  <w:i/>
+                </w:rPr>
+              </m:ctrlPr>
+            </m:fPr>
+            <m:num>
+              <m:sSup>
+                <m:sSupPr>
+                  <m:ctrlPr>
+                    <w:rPr>
+                      <w:rFonts w:ascii="Cambria Math" w:eastAsiaTheme="minorEastAsia" w:hAnsi="Cambria Math"/>
+                      <w:i/>
+                    </w:rPr>
+                  </m:ctrlPr>
+                </m:sSupPr>
+                <m:e>
+                  <m:r>
+                    <w:rPr>
+                      <w:rFonts w:ascii="Cambria Math" w:eastAsiaTheme="minorEastAsia" w:hAnsi="Cambria Math"/>
+                    </w:rPr>
+                    <m:t>y</m:t>
+                  </m:r>
+                </m:e>
+                <m:sup>
+                  <m:r>
+                    <w:rPr>
+                      <w:rFonts w:ascii="Cambria Math" w:eastAsiaTheme="minorEastAsia" w:hAnsi="Cambria Math"/>
+                    </w:rPr>
+                    <m:t>'</m:t>
+                  </m:r>
+                </m:sup>
+              </m:sSup>
+            </m:num>
+            <m:den>
+              <m:r>
+                <w:rPr>
+                  <w:rFonts w:ascii="Cambria Math" w:eastAsiaTheme="minorEastAsia" w:hAnsi="Cambria Math"/>
+                </w:rPr>
+                <m:t>y</m:t>
+              </m:r>
+            </m:den>
+          </m:f>
+          <m:r>
+            <w:rPr>
+              <w:rFonts w:ascii="Cambria Math" w:eastAsiaTheme="minorEastAsia" w:hAnsi="Cambria Math"/>
+            </w:rPr>
+            <m:t>=-</m:t>
+          </m:r>
+          <m:f>
+            <m:fPr>
+              <m:ctrlPr>
+                <w:rPr>
+                  <w:rFonts w:ascii="Cambria Math" w:eastAsiaTheme="minorEastAsia" w:hAnsi="Cambria Math"/>
+                  <w:i/>
+                </w:rPr>
+              </m:ctrlPr>
+            </m:fPr>
+            <m:num>
+              <m:sSub>
+                <m:sSubPr>
+                  <m:ctrlPr>
+                    <w:rPr>
+                      <w:rFonts w:ascii="Cambria Math" w:eastAsiaTheme="minorEastAsia" w:hAnsi="Cambria Math"/>
+                      <w:i/>
+                    </w:rPr>
+                  </m:ctrlPr>
+                </m:sSubPr>
+                <m:e>
+                  <m:r>
+                    <w:rPr>
+                      <w:rFonts w:ascii="Cambria Math" w:eastAsiaTheme="minorEastAsia" w:hAnsi="Cambria Math"/>
+                    </w:rPr>
+                    <m:t>n</m:t>
+                  </m:r>
+                </m:e>
+                <m:sub>
+                  <m:r>
+                    <w:rPr>
+                      <w:rFonts w:ascii="Cambria Math" w:eastAsiaTheme="minorEastAsia" w:hAnsi="Cambria Math"/>
+                    </w:rPr>
+                    <m:t>a</m:t>
+                  </m:r>
+                </m:sub>
+              </m:sSub>
+              <m:sSup>
+                <m:sSupPr>
+                  <m:ctrlPr>
+                    <w:rPr>
+                      <w:rFonts w:ascii="Cambria Math" w:eastAsiaTheme="minorEastAsia" w:hAnsi="Cambria Math"/>
+                      <w:i/>
+                    </w:rPr>
+                  </m:ctrlPr>
+                </m:sSupPr>
+                <m:e>
+                  <m:r>
+                    <w:rPr>
+                      <w:rFonts w:ascii="Cambria Math" w:eastAsiaTheme="minorEastAsia" w:hAnsi="Cambria Math"/>
+                    </w:rPr>
+                    <m:t>s</m:t>
+                  </m:r>
+                </m:e>
+                <m:sup>
+                  <m:r>
+                    <w:rPr>
+                      <w:rFonts w:ascii="Cambria Math" w:eastAsiaTheme="minorEastAsia" w:hAnsi="Cambria Math"/>
+                    </w:rPr>
+                    <m:t>'</m:t>
+                  </m:r>
+                </m:sup>
+              </m:sSup>
+            </m:num>
+            <m:den>
+              <m:sSub>
+                <m:sSubPr>
+                  <m:ctrlPr>
+                    <w:rPr>
+                      <w:rFonts w:ascii="Cambria Math" w:eastAsiaTheme="minorEastAsia" w:hAnsi="Cambria Math"/>
+                      <w:i/>
+                    </w:rPr>
+                  </m:ctrlPr>
+                </m:sSubPr>
+                <m:e>
+                  <m:r>
+                    <w:rPr>
+                      <w:rFonts w:ascii="Cambria Math" w:eastAsiaTheme="minorEastAsia" w:hAnsi="Cambria Math"/>
+                    </w:rPr>
+                    <m:t>n</m:t>
+                  </m:r>
+                </m:e>
+                <m:sub>
+                  <m:r>
+                    <w:rPr>
+                      <w:rFonts w:ascii="Cambria Math" w:eastAsiaTheme="minorEastAsia" w:hAnsi="Cambria Math"/>
+                    </w:rPr>
+                    <m:t>b</m:t>
+                  </m:r>
+                </m:sub>
+              </m:sSub>
+              <m:r>
+                <w:rPr>
+                  <w:rFonts w:ascii="Cambria Math" w:eastAsiaTheme="minorEastAsia" w:hAnsi="Cambria Math"/>
+                </w:rPr>
+                <m:t>s</m:t>
+              </m:r>
+            </m:den>
+          </m:f>
+        </m:oMath>
+      </m:oMathPara>
+    </w:p>
+    <w:p>
+      <w:pPr>
+        <w:rPr>
+          <w:rFonts w:eastAsiaTheme="minorEastAsia"/>
+        </w:rPr>
+      </w:pPr>
+      <m:oMath>
+        <m:sSub>
+          <m:sSubPr>
+            <m:ctrlPr>
+              <w:rPr>
+                <w:rFonts w:ascii="Cambria Math" w:eastAsiaTheme="minorEastAsia" w:hAnsi="Cambria Math"/>
+                <w:i/>
+              </w:rPr>
+            </m:ctrlPr>
+          </m:sSubPr>
+          <m:e>
+            <m:r>
+              <w:rPr>
+                <w:rFonts w:ascii="Cambria Math" w:eastAsiaTheme="minorEastAsia" w:hAnsi="Cambria Math"/>
+              </w:rPr>
+              <m:t>n</m:t>
+            </m:r>
+          </m:e>
+          <m:sub>
+            <m:r>
+              <w:rPr>
+                <w:rFonts w:ascii="Cambria Math" w:eastAsiaTheme="minorEastAsia" w:hAnsi="Cambria Math"/>
+              </w:rPr>
+              <m:t>a</m:t>
+            </m:r>
+          </m:sub>
+        </m:sSub>
+      </m:oMath>
+      <w:r>
+        <w:rPr>
+          <w:rFonts w:eastAsiaTheme="minorEastAsia"/>
+        </w:rPr>
+        <w:t xml:space="preserve"> is where you start, </w:t>
+      </w:r>
+      <m:oMath>
+        <m:sSub>
+          <m:sSubPr>
+            <m:ctrlPr>
+              <w:rPr>
+                <w:rFonts w:ascii="Cambria Math" w:eastAsiaTheme="minorEastAsia" w:hAnsi="Cambria Math"/>
+                <w:i/>
+              </w:rPr>
+            </m:ctrlPr>
+          </m:sSubPr>
+          <m:e>
+            <m:r>
+              <w:rPr>
+                <w:rFonts w:ascii="Cambria Math" w:eastAsiaTheme="minorEastAsia" w:hAnsi="Cambria Math"/>
+              </w:rPr>
+              <m:t>n</m:t>
+            </m:r>
+          </m:e>
+          <m:sub>
+            <m:r>
+              <w:rPr>
+                <w:rFonts w:ascii="Cambria Math" w:eastAsiaTheme="minorEastAsia" w:hAnsi="Cambria Math"/>
+              </w:rPr>
+              <m:t>b</m:t>
+            </m:r>
+          </m:sub>
+        </m:sSub>
+      </m:oMath>
+      <w:r>
+        <w:rPr>
+          <w:rFonts w:eastAsiaTheme="minorEastAsia"/>
+        </w:rPr>
+        <w:t xml:space="preserve"> is where you end.</w:t>
+      </w:r>
+    </w:p>
+    <w:p>
+      <w:pPr>
+        <w:pStyle w:val="Heading2"/>
+        <w:rPr>
+          <w:rFonts w:eastAsiaTheme="minorEastAsia"/>
+        </w:rPr>
+      </w:pPr>
+      <w:r>
+        <w:rPr>
+          <w:rFonts w:eastAsiaTheme="minorEastAsia"/>
+        </w:rPr>
+        <w:t>Optical Lenses</w:t>
+      </w:r>
+    </w:p>
+    <w:p>
+      <w:r>
+        <w:t xml:space="preserve">Lenses can be thought of as a set of prisms that either diverge or converge light. </w:t>
+      </w:r>
+    </w:p>
+    <w:p>
+      <w:r>
+        <w:t xml:space="preserve">The thin lens approximation lets you think of the lens as a line and work only with the foci. </w:t>
+      </w:r>
+    </w:p>
+    <w:p>
+      <w:r>
+        <w:t>Much like spherical mirrors, you only nee</w:t>
+      </w:r>
+      <w:r>
+        <w:t>d two rays to locate the image.</w:t>
+      </w:r>
+    </w:p>
+    <w:p>
+      <w:pPr>
+        <w:rPr>
+          <w:rFonts w:eastAsiaTheme="minorEastAsia"/>
+        </w:rPr>
+      </w:pPr>
+      <m:oMathPara>
+        <m:oMath>
+          <m:m>
+            <m:mPr>
+              <m:mcs>
+                <m:mc>
+                  <m:mcPr>
+                    <m:count m:val="2"/>
+                    <m:mcJc m:val="center"/>
+                  </m:mcPr>
+                </m:mc>
+              </m:mcs>
+              <m:ctrlPr>
+                <w:rPr>
+                  <w:rFonts w:ascii="Cambria Math" w:hAnsi="Cambria Math"/>
+                  <w:i/>
+                </w:rPr>
+              </m:ctrlPr>
+            </m:mPr>
+            <m:mr>
+              <m:e>
+                <m:f>
+                  <m:fPr>
+                    <m:ctrlPr>
+                      <w:rPr>
+                        <w:rFonts w:ascii="Cambria Math" w:hAnsi="Cambria Math"/>
+                        <w:i/>
+                      </w:rPr>
+                    </m:ctrlPr>
+                  </m:fPr>
+                  <m:num>
+                    <m:r>
+                      <w:rPr>
+                        <w:rFonts w:ascii="Cambria Math" w:hAnsi="Cambria Math"/>
+                      </w:rPr>
+                      <m:t>y</m:t>
+                    </m:r>
+                  </m:num>
+                  <m:den>
+                    <m:r>
+                      <w:rPr>
+                        <w:rFonts w:ascii="Cambria Math" w:hAnsi="Cambria Math"/>
+                      </w:rPr>
+                      <m:t>s</m:t>
+                    </m:r>
+                  </m:den>
+                </m:f>
+                <m:r>
+                  <w:rPr>
+                    <w:rFonts w:ascii="Cambria Math" w:hAnsi="Cambria Math"/>
+                  </w:rPr>
+                  <m:t>=-</m:t>
+                </m:r>
+                <m:f>
+                  <m:fPr>
+                    <m:ctrlPr>
+                      <w:rPr>
+                        <w:rFonts w:ascii="Cambria Math" w:hAnsi="Cambria Math"/>
+                        <w:i/>
+                      </w:rPr>
+                    </m:ctrlPr>
+                  </m:fPr>
+                  <m:num>
+                    <m:sSup>
+                      <m:sSupPr>
+                        <m:ctrlPr>
+                          <w:rPr>
+                            <w:rFonts w:ascii="Cambria Math" w:hAnsi="Cambria Math"/>
+                            <w:i/>
+                          </w:rPr>
+                        </m:ctrlPr>
+                      </m:sSupPr>
+                      <m:e>
+                        <m:r>
+                          <w:rPr>
+                            <w:rFonts w:ascii="Cambria Math" w:hAnsi="Cambria Math"/>
+                          </w:rPr>
+                          <m:t>y</m:t>
+                        </m:r>
+                      </m:e>
+                      <m:sup>
+                        <m:r>
+                          <w:rPr>
+                            <w:rFonts w:ascii="Cambria Math" w:hAnsi="Cambria Math"/>
+                          </w:rPr>
+                          <m:t>'</m:t>
+                        </m:r>
+                      </m:sup>
+                    </m:sSup>
+                  </m:num>
+                  <m:den>
+                    <m:sSup>
+                      <m:sSupPr>
+                        <m:ctrlPr>
+                          <w:rPr>
+                            <w:rFonts w:ascii="Cambria Math" w:hAnsi="Cambria Math"/>
+                            <w:i/>
+                          </w:rPr>
+                        </m:ctrlPr>
+                      </m:sSupPr>
+                      <m:e>
+                        <m:r>
+                          <w:rPr>
+                            <w:rFonts w:ascii="Cambria Math" w:hAnsi="Cambria Math"/>
+                          </w:rPr>
+                          <m:t>s</m:t>
+                        </m:r>
+                      </m:e>
+                      <m:sup>
+                        <m:r>
+                          <w:rPr>
+                            <w:rFonts w:ascii="Cambria Math" w:hAnsi="Cambria Math"/>
+                          </w:rPr>
+                          <m:t>'</m:t>
+                        </m:r>
+                      </m:sup>
+                    </m:sSup>
+                  </m:den>
+                </m:f>
+              </m:e>
+              <m:e>
+                <m:f>
+                  <m:fPr>
+                    <m:ctrlPr>
+                      <w:rPr>
+                        <w:rFonts w:ascii="Cambria Math" w:hAnsi="Cambria Math"/>
+                        <w:i/>
+                      </w:rPr>
+                    </m:ctrlPr>
+                  </m:fPr>
+                  <m:num>
+                    <m:r>
+                      <w:rPr>
+                        <w:rFonts w:ascii="Cambria Math" w:hAnsi="Cambria Math"/>
+                      </w:rPr>
+                      <m:t>y</m:t>
+                    </m:r>
+                  </m:num>
+                  <m:den>
+                    <m:r>
+                      <w:rPr>
+                        <w:rFonts w:ascii="Cambria Math" w:hAnsi="Cambria Math"/>
+                      </w:rPr>
+                      <m:t>f</m:t>
+                    </m:r>
+                  </m:den>
+                </m:f>
+                <m:r>
+                  <w:rPr>
+                    <w:rFonts w:ascii="Cambria Math" w:hAnsi="Cambria Math"/>
+                  </w:rPr>
+                  <m:t>=-</m:t>
+                </m:r>
+                <m:f>
+                  <m:fPr>
+                    <m:ctrlPr>
+                      <w:rPr>
+                        <w:rFonts w:ascii="Cambria Math" w:hAnsi="Cambria Math"/>
+                        <w:i/>
+                      </w:rPr>
+                    </m:ctrlPr>
+                  </m:fPr>
+                  <m:num>
+                    <m:sSup>
+                      <m:sSupPr>
+                        <m:ctrlPr>
+                          <w:rPr>
+                            <w:rFonts w:ascii="Cambria Math" w:hAnsi="Cambria Math"/>
+                            <w:i/>
+                          </w:rPr>
+                        </m:ctrlPr>
+                      </m:sSupPr>
+                      <m:e>
+                        <m:r>
+                          <w:rPr>
+                            <w:rFonts w:ascii="Cambria Math" w:hAnsi="Cambria Math"/>
+                          </w:rPr>
+                          <m:t>y</m:t>
+                        </m:r>
+                      </m:e>
+                      <m:sup>
+                        <m:r>
+                          <w:rPr>
+                            <w:rFonts w:ascii="Cambria Math" w:hAnsi="Cambria Math"/>
+                          </w:rPr>
+                          <m:t>'</m:t>
+                        </m:r>
+                      </m:sup>
+                    </m:sSup>
+                  </m:num>
+                  <m:den>
+                    <m:sSup>
+                      <m:sSupPr>
+                        <m:ctrlPr>
+                          <w:rPr>
+                            <w:rFonts w:ascii="Cambria Math" w:hAnsi="Cambria Math"/>
+                            <w:i/>
+                          </w:rPr>
+                        </m:ctrlPr>
+                      </m:sSupPr>
+                      <m:e>
+                        <m:r>
+                          <w:rPr>
+                            <w:rFonts w:ascii="Cambria Math" w:hAnsi="Cambria Math"/>
+                          </w:rPr>
+                          <m:t>s</m:t>
+                        </m:r>
+                      </m:e>
+                      <m:sup>
+                        <m:r>
+                          <w:rPr>
+                            <w:rFonts w:ascii="Cambria Math" w:hAnsi="Cambria Math"/>
+                          </w:rPr>
+                          <m:t>'</m:t>
+                        </m:r>
+                      </m:sup>
+                    </m:sSup>
+                    <m:r>
+                      <w:rPr>
+                        <w:rFonts w:ascii="Cambria Math" w:hAnsi="Cambria Math"/>
+                      </w:rPr>
+                      <m:t>-f</m:t>
+                    </m:r>
+                  </m:den>
+                </m:f>
+              </m:e>
+            </m:mr>
+          </m:m>
+        </m:oMath>
+      </m:oMathPara>
+    </w:p>
+    <w:p>
+      <w:pPr>
+        <w:rPr>
+          <w:rFonts w:eastAsiaTheme="minorEastAsia"/>
+        </w:rPr>
+      </w:pPr>
+      <w:r>
+        <w:rPr>
+          <w:rFonts w:eastAsiaTheme="minorEastAsia"/>
+          <w:noProof/>
+        </w:rPr>
+        <w:drawing>
+          <wp:anchor distT="0" distB="0" distL="114300" distR="114300" simplePos="0" relativeHeight="251668480" behindDoc="0" locked="0" layoutInCell="1" allowOverlap="1">
+            <wp:simplePos x="0" y="0"/>
+            <wp:positionH relativeFrom="margin">
+              <wp:align>left</wp:align>
+            </wp:positionH>
+            <wp:positionV relativeFrom="paragraph">
+              <wp:posOffset>148590</wp:posOffset>
+            </wp:positionV>
+            <wp:extent cx="3660140" cy="1729740"/>
+            <wp:effectExtent l="0" t="0" r="0" b="0"/>
+            <wp:wrapSquare wrapText="bothSides"/>
+            <wp:docPr id="8" name="Picture 8" descr="C:\Users\Cody\Google Drive\2017-18\Fall 2017\PHYS 2303\Images\leneq4.gif"/>
+            <wp:cNvGraphicFramePr>
+              <a:graphicFrameLocks xmlns:a="http://schemas.openxmlformats.org/drawingml/2006/main" noChangeAspect="1"/>
+            </wp:cNvGraphicFramePr>
+            <a:graphic xmlns:a="http://schemas.openxmlformats.org/drawingml/2006/main">
+              <a:graphicData uri="http://schemas.openxmlformats.org/drawingml/2006/picture">
+                <pic:pic xmlns:pic="http://schemas.openxmlformats.org/drawingml/2006/picture">
+                  <pic:nvPicPr>
+                    <pic:cNvPr id="0" name="Picture 3" descr="C:\Users\Cody\Google Drive\2017-18\Fall 2017\PHYS 2303\Images\leneq4.gif"/>
+                    <pic:cNvPicPr>
+                      <a:picLocks noChangeAspect="1" noChangeArrowheads="1"/>
+                    </pic:cNvPicPr>
+                  </pic:nvPicPr>
+                  <pic:blipFill rotWithShape="1">
+                    <a:blip r:embed="rId14">
+                      <a:extLst>
+                        <a:ext uri="{28A0092B-C50C-407E-A947-70E740481C1C}">
+                          <a14:useLocalDpi xmlns:a14="http://schemas.microsoft.com/office/drawing/2010/main" val="0"/>
+                        </a:ext>
+                      </a:extLst>
+                    </a:blip>
+                    <a:srcRect b="30793"/>
+                    <a:stretch/>
+                  </pic:blipFill>
+                  <pic:spPr bwMode="auto">
+                    <a:xfrm>
+                      <a:off x="0" y="0"/>
+                      <a:ext cx="3660140" cy="1729740"/>
+                    </a:xfrm>
+                    <a:prstGeom prst="rect">
+                      <a:avLst/>
+                    </a:prstGeom>
+                    <a:noFill/>
+                    <a:ln>
+                      <a:noFill/>
+                    </a:ln>
+                    <a:extLst>
+                      <a:ext uri="{53640926-AAD7-44D8-BBD7-CCE9431645EC}">
+                        <a14:shadowObscured xmlns:a14="http://schemas.microsoft.com/office/drawing/2010/main"/>
+                      </a:ext>
+                    </a:extLst>
+                  </pic:spPr>
+                </pic:pic>
+              </a:graphicData>
+            </a:graphic>
+            <wp14:sizeRelH relativeFrom="page">
+              <wp14:pctWidth>0</wp14:pctWidth>
+            </wp14:sizeRelH>
+            <wp14:sizeRelV relativeFrom="page">
+              <wp14:pctHeight>0</wp14:pctHeight>
+            </wp14:sizeRelV>
+          </wp:anchor>
+        </w:drawing>
+      </w:r>
+      <w:r>
+        <w:rPr>
+          <w:rFonts w:eastAsiaTheme="minorEastAsia"/>
+        </w:rPr>
+        <w:t>Lens formula and magnification are the same as with mirrors.</w:t>
+      </w:r>
+    </w:p>
+    <w:p>
+      <w:pPr>
+        <w:rPr>
+          <w:rFonts w:eastAsiaTheme="minorEastAsia" w:cstheme="majorBidi"/>
+          <w:color w:val="1F3763" w:themeColor="accent1" w:themeShade="7F"/>
+          <w:sz w:val="24"/>
+          <w:szCs w:val="24"/>
+        </w:rPr>
+      </w:pPr>
+      <w:r>
+        <w:rPr>
+          <w:rFonts w:eastAsiaTheme="minorEastAsia"/>
+        </w:rPr>
+        <w:br w:type="page"/>
+      </w:r>
+    </w:p>
+    <w:p>
+      <w:pPr>
+        <w:pStyle w:val="Heading3"/>
+        <w:rPr>
+          <w:rFonts w:eastAsiaTheme="minorEastAsia"/>
+        </w:rPr>
+      </w:pPr>
+      <w:r>
+        <w:rPr>
+          <w:rFonts w:eastAsiaTheme="minorEastAsia"/>
+        </w:rPr>
+        <w:lastRenderedPageBreak/>
+        <w:t>The Lensmaker’s Equation</w:t>
+      </w:r>
+    </w:p>
+    <w:p>
+      <w:pPr>
+        <w:rPr>
+          <w:rFonts w:eastAsiaTheme="minorEastAsia"/>
+        </w:rPr>
+      </w:pPr>
+      <w:r>
+        <w:t xml:space="preserve">Assume thickness of lens, </w:t>
+      </w:r>
+      <m:oMath>
+        <m:r>
+          <w:rPr>
+            <w:rFonts w:ascii="Cambria Math" w:hAnsi="Cambria Math"/>
+          </w:rPr>
+          <m:t>t</m:t>
+        </m:r>
+      </m:oMath>
+      <w:r>
+        <w:rPr>
+          <w:rFonts w:eastAsiaTheme="minorEastAsia"/>
+        </w:rPr>
+        <w:t>, is very small.</w:t>
+      </w:r>
+    </w:p>
+    <w:p>
+      <w:pPr>
+        <w:rPr>
+          <w:rFonts w:eastAsiaTheme="minorEastAsia"/>
+        </w:rPr>
+      </w:pPr>
+      <m:oMathPara>
+        <m:oMath>
+          <m:m>
+            <m:mPr>
+              <m:mcs>
+                <m:mc>
+                  <m:mcPr>
+                    <m:count m:val="2"/>
+                    <m:mcJc m:val="center"/>
+                  </m:mcPr>
+                </m:mc>
+              </m:mcs>
+              <m:ctrlPr>
+                <w:rPr>
+                  <w:rFonts w:ascii="Cambria Math" w:eastAsiaTheme="minorEastAsia" w:hAnsi="Cambria Math"/>
+                  <w:i/>
+                </w:rPr>
+              </m:ctrlPr>
+            </m:mPr>
+            <m:mr>
+              <m:e>
+                <m:f>
+                  <m:fPr>
+                    <m:ctrlPr>
+                      <w:rPr>
+                        <w:rFonts w:ascii="Cambria Math" w:eastAsiaTheme="minorEastAsia" w:hAnsi="Cambria Math"/>
+                        <w:i/>
+                      </w:rPr>
+                    </m:ctrlPr>
+                  </m:fPr>
+                  <m:num>
+                    <m:sSub>
+                      <m:sSubPr>
+                        <m:ctrlPr>
+                          <w:rPr>
+                            <w:rFonts w:ascii="Cambria Math" w:eastAsiaTheme="minorEastAsia" w:hAnsi="Cambria Math"/>
+                            <w:i/>
+                          </w:rPr>
+                        </m:ctrlPr>
+                      </m:sSubPr>
+                      <m:e>
+                        <m:r>
+                          <w:rPr>
+                            <w:rFonts w:ascii="Cambria Math" w:eastAsiaTheme="minorEastAsia" w:hAnsi="Cambria Math"/>
+                          </w:rPr>
+                          <m:t>n</m:t>
+                        </m:r>
+                      </m:e>
+                      <m:sub>
+                        <m:r>
+                          <w:rPr>
+                            <w:rFonts w:ascii="Cambria Math" w:eastAsiaTheme="minorEastAsia" w:hAnsi="Cambria Math"/>
+                          </w:rPr>
+                          <m:t>a</m:t>
+                        </m:r>
+                      </m:sub>
+                    </m:sSub>
+                  </m:num>
+                  <m:den>
+                    <m:r>
+                      <w:rPr>
+                        <w:rFonts w:ascii="Cambria Math" w:eastAsiaTheme="minorEastAsia" w:hAnsi="Cambria Math"/>
+                      </w:rPr>
+                      <m:t>s</m:t>
+                    </m:r>
+                  </m:den>
+                </m:f>
+                <m:r>
+                  <w:rPr>
+                    <w:rFonts w:ascii="Cambria Math" w:eastAsiaTheme="minorEastAsia" w:hAnsi="Cambria Math"/>
+                  </w:rPr>
+                  <m:t>+</m:t>
+                </m:r>
+                <m:f>
+                  <m:fPr>
+                    <m:ctrlPr>
+                      <w:rPr>
+                        <w:rFonts w:ascii="Cambria Math" w:eastAsiaTheme="minorEastAsia" w:hAnsi="Cambria Math"/>
+                        <w:i/>
+                      </w:rPr>
+                    </m:ctrlPr>
+                  </m:fPr>
+                  <m:num>
+                    <m:sSub>
+                      <m:sSubPr>
+                        <m:ctrlPr>
+                          <w:rPr>
+                            <w:rFonts w:ascii="Cambria Math" w:eastAsiaTheme="minorEastAsia" w:hAnsi="Cambria Math"/>
+                            <w:i/>
+                          </w:rPr>
+                        </m:ctrlPr>
+                      </m:sSubPr>
+                      <m:e>
+                        <m:r>
+                          <w:rPr>
+                            <w:rFonts w:ascii="Cambria Math" w:eastAsiaTheme="minorEastAsia" w:hAnsi="Cambria Math"/>
+                          </w:rPr>
+                          <m:t>n</m:t>
+                        </m:r>
+                      </m:e>
+                      <m:sub>
+                        <m:r>
+                          <w:rPr>
+                            <w:rFonts w:ascii="Cambria Math" w:eastAsiaTheme="minorEastAsia" w:hAnsi="Cambria Math"/>
+                          </w:rPr>
+                          <m:t>b</m:t>
+                        </m:r>
+                      </m:sub>
+                    </m:sSub>
+                  </m:num>
+                  <m:den>
+                    <m:sSup>
+                      <m:sSupPr>
+                        <m:ctrlPr>
+                          <w:rPr>
+                            <w:rFonts w:ascii="Cambria Math" w:eastAsiaTheme="minorEastAsia" w:hAnsi="Cambria Math"/>
+                            <w:i/>
+                          </w:rPr>
+                        </m:ctrlPr>
+                      </m:sSupPr>
+                      <m:e>
+                        <m:r>
+                          <w:rPr>
+                            <w:rFonts w:ascii="Cambria Math" w:eastAsiaTheme="minorEastAsia" w:hAnsi="Cambria Math"/>
+                          </w:rPr>
+                          <m:t>s</m:t>
+                        </m:r>
+                      </m:e>
+                      <m:sup>
+                        <m:r>
+                          <w:rPr>
+                            <w:rFonts w:ascii="Cambria Math" w:eastAsiaTheme="minorEastAsia" w:hAnsi="Cambria Math"/>
+                          </w:rPr>
+                          <m:t>'</m:t>
+                        </m:r>
+                      </m:sup>
+                    </m:sSup>
+                  </m:den>
+                </m:f>
+                <m:r>
+                  <w:rPr>
+                    <w:rFonts w:ascii="Cambria Math" w:eastAsiaTheme="minorEastAsia" w:hAnsi="Cambria Math"/>
+                  </w:rPr>
+                  <m:t>=</m:t>
+                </m:r>
+                <m:f>
+                  <m:fPr>
+                    <m:ctrlPr>
+                      <w:rPr>
+                        <w:rFonts w:ascii="Cambria Math" w:eastAsiaTheme="minorEastAsia" w:hAnsi="Cambria Math"/>
+                        <w:i/>
+                      </w:rPr>
+                    </m:ctrlPr>
+                  </m:fPr>
+                  <m:num>
+                    <m:sSub>
+                      <m:sSubPr>
+                        <m:ctrlPr>
+                          <w:rPr>
+                            <w:rFonts w:ascii="Cambria Math" w:eastAsiaTheme="minorEastAsia" w:hAnsi="Cambria Math"/>
+                            <w:i/>
+                          </w:rPr>
+                        </m:ctrlPr>
+                      </m:sSubPr>
+                      <m:e>
+                        <m:r>
+                          <w:rPr>
+                            <w:rFonts w:ascii="Cambria Math" w:eastAsiaTheme="minorEastAsia" w:hAnsi="Cambria Math"/>
+                          </w:rPr>
+                          <m:t>n</m:t>
+                        </m:r>
+                      </m:e>
+                      <m:sub>
+                        <m:r>
+                          <w:rPr>
+                            <w:rFonts w:ascii="Cambria Math" w:eastAsiaTheme="minorEastAsia" w:hAnsi="Cambria Math"/>
+                          </w:rPr>
+                          <m:t>b</m:t>
+                        </m:r>
+                      </m:sub>
+                    </m:sSub>
+                    <m:r>
+                      <w:rPr>
+                        <w:rFonts w:ascii="Cambria Math" w:eastAsiaTheme="minorEastAsia" w:hAnsi="Cambria Math"/>
+                      </w:rPr>
+                      <m:t>-</m:t>
+                    </m:r>
+                    <m:sSub>
+                      <m:sSubPr>
+                        <m:ctrlPr>
+                          <w:rPr>
+                            <w:rFonts w:ascii="Cambria Math" w:eastAsiaTheme="minorEastAsia" w:hAnsi="Cambria Math"/>
+                            <w:i/>
+                          </w:rPr>
+                        </m:ctrlPr>
+                      </m:sSubPr>
+                      <m:e>
+                        <m:r>
+                          <w:rPr>
+                            <w:rFonts w:ascii="Cambria Math" w:eastAsiaTheme="minorEastAsia" w:hAnsi="Cambria Math"/>
+                          </w:rPr>
+                          <m:t>n</m:t>
+                        </m:r>
+                      </m:e>
+                      <m:sub>
+                        <m:r>
+                          <w:rPr>
+                            <w:rFonts w:ascii="Cambria Math" w:eastAsiaTheme="minorEastAsia" w:hAnsi="Cambria Math"/>
+                          </w:rPr>
+                          <m:t>a</m:t>
+                        </m:r>
+                      </m:sub>
+                    </m:sSub>
+                  </m:num>
+                  <m:den>
+                    <m:sSub>
+                      <m:sSubPr>
+                        <m:ctrlPr>
+                          <w:rPr>
+                            <w:rFonts w:ascii="Cambria Math" w:eastAsiaTheme="minorEastAsia" w:hAnsi="Cambria Math"/>
+                            <w:i/>
+                          </w:rPr>
+                        </m:ctrlPr>
+                      </m:sSubPr>
+                      <m:e>
+                        <m:r>
+                          <w:rPr>
+                            <w:rFonts w:ascii="Cambria Math" w:eastAsiaTheme="minorEastAsia" w:hAnsi="Cambria Math"/>
+                          </w:rPr>
+                          <m:t>R</m:t>
+                        </m:r>
+                      </m:e>
+                      <m:sub>
+                        <m:r>
+                          <w:rPr>
+                            <w:rFonts w:ascii="Cambria Math" w:eastAsiaTheme="minorEastAsia" w:hAnsi="Cambria Math"/>
+                          </w:rPr>
+                          <m:t>1</m:t>
+                        </m:r>
+                      </m:sub>
+                    </m:sSub>
+                  </m:den>
+                </m:f>
+              </m:e>
+              <m:e>
+                <m:f>
+                  <m:fPr>
+                    <m:ctrlPr>
+                      <w:rPr>
+                        <w:rFonts w:ascii="Cambria Math" w:eastAsiaTheme="minorEastAsia" w:hAnsi="Cambria Math"/>
+                        <w:i/>
+                      </w:rPr>
+                    </m:ctrlPr>
+                  </m:fPr>
+                  <m:num>
+                    <m:sSub>
+                      <m:sSubPr>
+                        <m:ctrlPr>
+                          <w:rPr>
+                            <w:rFonts w:ascii="Cambria Math" w:eastAsiaTheme="minorEastAsia" w:hAnsi="Cambria Math"/>
+                            <w:i/>
+                          </w:rPr>
+                        </m:ctrlPr>
+                      </m:sSubPr>
+                      <m:e>
+                        <m:r>
+                          <w:rPr>
+                            <w:rFonts w:ascii="Cambria Math" w:eastAsiaTheme="minorEastAsia" w:hAnsi="Cambria Math"/>
+                          </w:rPr>
+                          <m:t>n</m:t>
+                        </m:r>
+                      </m:e>
+                      <m:sub>
+                        <m:r>
+                          <w:rPr>
+                            <w:rFonts w:ascii="Cambria Math" w:eastAsiaTheme="minorEastAsia" w:hAnsi="Cambria Math"/>
+                          </w:rPr>
+                          <m:t>b</m:t>
+                        </m:r>
+                      </m:sub>
+                    </m:sSub>
+                  </m:num>
+                  <m:den>
+                    <m:sSub>
+                      <m:sSubPr>
+                        <m:ctrlPr>
+                          <w:rPr>
+                            <w:rFonts w:ascii="Cambria Math" w:eastAsiaTheme="minorEastAsia" w:hAnsi="Cambria Math"/>
+                            <w:i/>
+                          </w:rPr>
+                        </m:ctrlPr>
+                      </m:sSubPr>
+                      <m:e>
+                        <m:r>
+                          <w:rPr>
+                            <w:rFonts w:ascii="Cambria Math" w:eastAsiaTheme="minorEastAsia" w:hAnsi="Cambria Math"/>
+                          </w:rPr>
+                          <m:t>s</m:t>
+                        </m:r>
+                      </m:e>
+                      <m:sub>
+                        <m:r>
+                          <w:rPr>
+                            <w:rFonts w:ascii="Cambria Math" w:eastAsiaTheme="minorEastAsia" w:hAnsi="Cambria Math"/>
+                          </w:rPr>
+                          <m:t>2</m:t>
+                        </m:r>
+                      </m:sub>
+                    </m:sSub>
+                  </m:den>
+                </m:f>
+                <m:r>
+                  <w:rPr>
+                    <w:rFonts w:ascii="Cambria Math" w:eastAsiaTheme="minorEastAsia" w:hAnsi="Cambria Math"/>
+                  </w:rPr>
+                  <m:t>+</m:t>
+                </m:r>
+                <m:f>
+                  <m:fPr>
+                    <m:ctrlPr>
+                      <w:rPr>
+                        <w:rFonts w:ascii="Cambria Math" w:eastAsiaTheme="minorEastAsia" w:hAnsi="Cambria Math"/>
+                        <w:i/>
+                      </w:rPr>
+                    </m:ctrlPr>
+                  </m:fPr>
+                  <m:num>
+                    <m:sSub>
+                      <m:sSubPr>
+                        <m:ctrlPr>
+                          <w:rPr>
+                            <w:rFonts w:ascii="Cambria Math" w:eastAsiaTheme="minorEastAsia" w:hAnsi="Cambria Math"/>
+                            <w:i/>
+                          </w:rPr>
+                        </m:ctrlPr>
+                      </m:sSubPr>
+                      <m:e>
+                        <m:r>
+                          <w:rPr>
+                            <w:rFonts w:ascii="Cambria Math" w:eastAsiaTheme="minorEastAsia" w:hAnsi="Cambria Math"/>
+                          </w:rPr>
+                          <m:t>n</m:t>
+                        </m:r>
+                      </m:e>
+                      <m:sub>
+                        <m:r>
+                          <w:rPr>
+                            <w:rFonts w:ascii="Cambria Math" w:eastAsiaTheme="minorEastAsia" w:hAnsi="Cambria Math"/>
+                          </w:rPr>
+                          <m:t>c</m:t>
+                        </m:r>
+                      </m:sub>
+                    </m:sSub>
+                  </m:num>
+                  <m:den>
+                    <m:sSubSup>
+                      <m:sSubSupPr>
+                        <m:ctrlPr>
+                          <w:rPr>
+                            <w:rFonts w:ascii="Cambria Math" w:eastAsiaTheme="minorEastAsia" w:hAnsi="Cambria Math"/>
+                            <w:i/>
+                          </w:rPr>
+                        </m:ctrlPr>
+                      </m:sSubSupPr>
+                      <m:e>
+                        <m:r>
+                          <w:rPr>
+                            <w:rFonts w:ascii="Cambria Math" w:eastAsiaTheme="minorEastAsia" w:hAnsi="Cambria Math"/>
+                          </w:rPr>
+                          <m:t>s</m:t>
+                        </m:r>
+                      </m:e>
+                      <m:sub>
+                        <m:r>
+                          <w:rPr>
+                            <w:rFonts w:ascii="Cambria Math" w:eastAsiaTheme="minorEastAsia" w:hAnsi="Cambria Math"/>
+                          </w:rPr>
+                          <m:t>2</m:t>
+                        </m:r>
+                      </m:sub>
+                      <m:sup>
+                        <m:r>
+                          <w:rPr>
+                            <w:rFonts w:ascii="Cambria Math" w:eastAsiaTheme="minorEastAsia" w:hAnsi="Cambria Math"/>
+                          </w:rPr>
+                          <m:t>'</m:t>
+                        </m:r>
+                      </m:sup>
+                    </m:sSubSup>
+                  </m:den>
+                </m:f>
+                <m:r>
+                  <w:rPr>
+                    <w:rFonts w:ascii="Cambria Math" w:eastAsiaTheme="minorEastAsia" w:hAnsi="Cambria Math"/>
+                  </w:rPr>
+                  <m:t>=</m:t>
+                </m:r>
+                <m:f>
+                  <m:fPr>
+                    <m:ctrlPr>
+                      <w:rPr>
+                        <w:rFonts w:ascii="Cambria Math" w:eastAsiaTheme="minorEastAsia" w:hAnsi="Cambria Math"/>
+                        <w:i/>
+                      </w:rPr>
+                    </m:ctrlPr>
+                  </m:fPr>
+                  <m:num>
+                    <m:sSub>
+                      <m:sSubPr>
+                        <m:ctrlPr>
+                          <w:rPr>
+                            <w:rFonts w:ascii="Cambria Math" w:eastAsiaTheme="minorEastAsia" w:hAnsi="Cambria Math"/>
+                            <w:i/>
+                          </w:rPr>
+                        </m:ctrlPr>
+                      </m:sSubPr>
+                      <m:e>
+                        <m:r>
+                          <w:rPr>
+                            <w:rFonts w:ascii="Cambria Math" w:eastAsiaTheme="minorEastAsia" w:hAnsi="Cambria Math"/>
+                          </w:rPr>
+                          <m:t>n</m:t>
+                        </m:r>
+                      </m:e>
+                      <m:sub>
+                        <m:r>
+                          <w:rPr>
+                            <w:rFonts w:ascii="Cambria Math" w:eastAsiaTheme="minorEastAsia" w:hAnsi="Cambria Math"/>
+                          </w:rPr>
+                          <m:t>c</m:t>
+                        </m:r>
+                      </m:sub>
+                    </m:sSub>
+                    <m:r>
+                      <w:rPr>
+                        <w:rFonts w:ascii="Cambria Math" w:eastAsiaTheme="minorEastAsia" w:hAnsi="Cambria Math"/>
+                      </w:rPr>
+                      <m:t>-</m:t>
+                    </m:r>
+                    <m:sSub>
+                      <m:sSubPr>
+                        <m:ctrlPr>
+                          <w:rPr>
+                            <w:rFonts w:ascii="Cambria Math" w:eastAsiaTheme="minorEastAsia" w:hAnsi="Cambria Math"/>
+                            <w:i/>
+                          </w:rPr>
+                        </m:ctrlPr>
+                      </m:sSubPr>
+                      <m:e>
+                        <m:r>
+                          <w:rPr>
+                            <w:rFonts w:ascii="Cambria Math" w:eastAsiaTheme="minorEastAsia" w:hAnsi="Cambria Math"/>
+                          </w:rPr>
+                          <m:t>n</m:t>
+                        </m:r>
+                      </m:e>
+                      <m:sub>
+                        <m:r>
+                          <w:rPr>
+                            <w:rFonts w:ascii="Cambria Math" w:eastAsiaTheme="minorEastAsia" w:hAnsi="Cambria Math"/>
+                          </w:rPr>
+                          <m:t>b</m:t>
+                        </m:r>
+                      </m:sub>
+                    </m:sSub>
+                  </m:num>
+                  <m:den>
+                    <m:sSub>
+                      <m:sSubPr>
+                        <m:ctrlPr>
+                          <w:rPr>
+                            <w:rFonts w:ascii="Cambria Math" w:eastAsiaTheme="minorEastAsia" w:hAnsi="Cambria Math"/>
+                            <w:i/>
+                          </w:rPr>
+                        </m:ctrlPr>
+                      </m:sSubPr>
+                      <m:e>
+                        <m:r>
+                          <w:rPr>
+                            <w:rFonts w:ascii="Cambria Math" w:eastAsiaTheme="minorEastAsia" w:hAnsi="Cambria Math"/>
+                          </w:rPr>
+                          <m:t>R</m:t>
+                        </m:r>
+                      </m:e>
+                      <m:sub>
+                        <m:r>
+                          <w:rPr>
+                            <w:rFonts w:ascii="Cambria Math" w:eastAsiaTheme="minorEastAsia" w:hAnsi="Cambria Math"/>
+                          </w:rPr>
+                          <m:t>2</m:t>
+                        </m:r>
+                      </m:sub>
+                    </m:sSub>
+                  </m:den>
+                </m:f>
+              </m:e>
+            </m:mr>
+          </m:m>
+        </m:oMath>
+      </m:oMathPara>
+    </w:p>
+    <w:p>
+      <w:pPr>
+        <w:rPr>
+          <w:rFonts w:eastAsiaTheme="minorEastAsia"/>
+        </w:rPr>
+      </w:pPr>
+      <w:r>
+        <w:rPr>
+          <w:rFonts w:eastAsiaTheme="minorEastAsia"/>
+        </w:rPr>
+        <w:t>This condenses to the Lensmaker’s Equation:</w:t>
+      </w:r>
+    </w:p>
+    <w:p>
+      <w:pPr>
+        <w:rPr>
+          <w:rFonts w:eastAsiaTheme="minorEastAsia"/>
+        </w:rPr>
+      </w:pPr>
+      <m:oMathPara>
+        <m:oMath>
+          <m:f>
+            <m:fPr>
+              <m:ctrlPr>
+                <w:rPr>
+                  <w:rFonts w:ascii="Cambria Math" w:eastAsiaTheme="minorEastAsia" w:hAnsi="Cambria Math"/>
+                  <w:i/>
+                </w:rPr>
+              </m:ctrlPr>
+            </m:fPr>
+            <m:num>
+              <m:r>
+                <w:rPr>
+                  <w:rFonts w:ascii="Cambria Math" w:eastAsiaTheme="minorEastAsia" w:hAnsi="Cambria Math"/>
+                </w:rPr>
+                <m:t>1</m:t>
+              </m:r>
+            </m:num>
+            <m:den>
+              <m:r>
+                <w:rPr>
+                  <w:rFonts w:ascii="Cambria Math" w:eastAsiaTheme="minorEastAsia" w:hAnsi="Cambria Math"/>
+                </w:rPr>
+                <m:t>f</m:t>
+              </m:r>
+            </m:den>
+          </m:f>
+          <m:r>
+            <w:rPr>
+              <w:rFonts w:ascii="Cambria Math" w:eastAsiaTheme="minorEastAsia" w:hAnsi="Cambria Math"/>
+            </w:rPr>
+            <m:t>=</m:t>
+          </m:r>
+          <m:f>
+            <m:fPr>
+              <m:ctrlPr>
+                <w:rPr>
+                  <w:rFonts w:ascii="Cambria Math" w:eastAsiaTheme="minorEastAsia" w:hAnsi="Cambria Math"/>
+                  <w:i/>
+                </w:rPr>
+              </m:ctrlPr>
+            </m:fPr>
+            <m:num>
+              <m:sSub>
+                <m:sSubPr>
+                  <m:ctrlPr>
+                    <w:rPr>
+                      <w:rFonts w:ascii="Cambria Math" w:eastAsiaTheme="minorEastAsia" w:hAnsi="Cambria Math"/>
+                      <w:i/>
+                    </w:rPr>
+                  </m:ctrlPr>
+                </m:sSubPr>
+                <m:e>
+                  <m:r>
+                    <w:rPr>
+                      <w:rFonts w:ascii="Cambria Math" w:eastAsiaTheme="minorEastAsia" w:hAnsi="Cambria Math"/>
+                    </w:rPr>
+                    <m:t>n</m:t>
+                  </m:r>
+                </m:e>
+                <m:sub>
+                  <m:r>
+                    <w:rPr>
+                      <w:rFonts w:ascii="Cambria Math" w:eastAsiaTheme="minorEastAsia" w:hAnsi="Cambria Math"/>
+                    </w:rPr>
+                    <m:t>2</m:t>
+                  </m:r>
+                </m:sub>
+              </m:sSub>
+              <m:r>
+                <w:rPr>
+                  <w:rFonts w:ascii="Cambria Math" w:eastAsiaTheme="minorEastAsia" w:hAnsi="Cambria Math"/>
+                </w:rPr>
+                <m:t>-</m:t>
+              </m:r>
+              <m:sSub>
+                <m:sSubPr>
+                  <m:ctrlPr>
+                    <w:rPr>
+                      <w:rFonts w:ascii="Cambria Math" w:eastAsiaTheme="minorEastAsia" w:hAnsi="Cambria Math"/>
+                      <w:i/>
+                    </w:rPr>
+                  </m:ctrlPr>
+                </m:sSubPr>
+                <m:e>
+                  <m:r>
+                    <w:rPr>
+                      <w:rFonts w:ascii="Cambria Math" w:eastAsiaTheme="minorEastAsia" w:hAnsi="Cambria Math"/>
+                    </w:rPr>
+                    <m:t>n</m:t>
+                  </m:r>
+                </m:e>
+                <m:sub>
+                  <m:r>
+                    <w:rPr>
+                      <w:rFonts w:ascii="Cambria Math" w:eastAsiaTheme="minorEastAsia" w:hAnsi="Cambria Math"/>
+                    </w:rPr>
+                    <m:t>1</m:t>
+                  </m:r>
+                </m:sub>
+              </m:sSub>
+            </m:num>
+            <m:den>
+              <m:sSub>
+                <m:sSubPr>
+                  <m:ctrlPr>
+                    <w:rPr>
+                      <w:rFonts w:ascii="Cambria Math" w:eastAsiaTheme="minorEastAsia" w:hAnsi="Cambria Math"/>
+                      <w:i/>
+                    </w:rPr>
+                  </m:ctrlPr>
+                </m:sSubPr>
+                <m:e>
+                  <m:r>
+                    <w:rPr>
+                      <w:rFonts w:ascii="Cambria Math" w:eastAsiaTheme="minorEastAsia" w:hAnsi="Cambria Math"/>
+                    </w:rPr>
+                    <m:t>n</m:t>
+                  </m:r>
+                </m:e>
+                <m:sub>
+                  <m:r>
+                    <w:rPr>
+                      <w:rFonts w:ascii="Cambria Math" w:eastAsiaTheme="minorEastAsia" w:hAnsi="Cambria Math"/>
+                    </w:rPr>
+                    <m:t>1</m:t>
+                  </m:r>
+                </m:sub>
+              </m:sSub>
+            </m:den>
+          </m:f>
+          <m:r>
+            <w:rPr>
+              <w:rFonts w:ascii="Cambria Math" w:eastAsiaTheme="minorEastAsia" w:hAnsi="Cambria Math"/>
+            </w:rPr>
+            <m:t>⋅</m:t>
+          </m:r>
+          <m:d>
+            <m:dPr>
+              <m:ctrlPr>
+                <w:rPr>
+                  <w:rFonts w:ascii="Cambria Math" w:eastAsiaTheme="minorEastAsia" w:hAnsi="Cambria Math"/>
+                  <w:i/>
+                </w:rPr>
+              </m:ctrlPr>
+            </m:dPr>
+            <m:e>
+              <m:f>
+                <m:fPr>
+                  <m:ctrlPr>
+                    <w:rPr>
+                      <w:rFonts w:ascii="Cambria Math" w:eastAsiaTheme="minorEastAsia" w:hAnsi="Cambria Math"/>
+                      <w:i/>
+                    </w:rPr>
+                  </m:ctrlPr>
+                </m:fPr>
+                <m:num>
+                  <m:r>
+                    <w:rPr>
+                      <w:rFonts w:ascii="Cambria Math" w:eastAsiaTheme="minorEastAsia" w:hAnsi="Cambria Math"/>
+                    </w:rPr>
+                    <m:t>1</m:t>
+                  </m:r>
+                </m:num>
+                <m:den>
+                  <m:sSub>
+                    <m:sSubPr>
+                      <m:ctrlPr>
+                        <w:rPr>
+                          <w:rFonts w:ascii="Cambria Math" w:eastAsiaTheme="minorEastAsia" w:hAnsi="Cambria Math"/>
+                          <w:i/>
+                        </w:rPr>
+                      </m:ctrlPr>
+                    </m:sSubPr>
+                    <m:e>
+                      <m:r>
+                        <w:rPr>
+                          <w:rFonts w:ascii="Cambria Math" w:eastAsiaTheme="minorEastAsia" w:hAnsi="Cambria Math"/>
+                        </w:rPr>
+                        <m:t>R</m:t>
+                      </m:r>
+                    </m:e>
+                    <m:sub>
+                      <m:r>
+                        <w:rPr>
+                          <w:rFonts w:ascii="Cambria Math" w:eastAsiaTheme="minorEastAsia" w:hAnsi="Cambria Math"/>
+                        </w:rPr>
+                        <m:t>1</m:t>
+                      </m:r>
+                    </m:sub>
+                  </m:sSub>
+                </m:den>
+              </m:f>
+              <m:r>
+                <w:rPr>
+                  <w:rFonts w:ascii="Cambria Math" w:eastAsiaTheme="minorEastAsia" w:hAnsi="Cambria Math"/>
+                </w:rPr>
+                <m:t>-</m:t>
+              </m:r>
+              <m:f>
+                <m:fPr>
+                  <m:ctrlPr>
+                    <w:rPr>
+                      <w:rFonts w:ascii="Cambria Math" w:eastAsiaTheme="minorEastAsia" w:hAnsi="Cambria Math"/>
+                      <w:i/>
+                    </w:rPr>
+                  </m:ctrlPr>
+                </m:fPr>
+                <m:num>
+                  <m:r>
+                    <w:rPr>
+                      <w:rFonts w:ascii="Cambria Math" w:eastAsiaTheme="minorEastAsia" w:hAnsi="Cambria Math"/>
+                    </w:rPr>
+                    <m:t>1</m:t>
+                  </m:r>
+                </m:num>
+                <m:den>
+                  <m:sSub>
+                    <m:sSubPr>
+                      <m:ctrlPr>
+                        <w:rPr>
+                          <w:rFonts w:ascii="Cambria Math" w:eastAsiaTheme="minorEastAsia" w:hAnsi="Cambria Math"/>
+                          <w:i/>
+                        </w:rPr>
+                      </m:ctrlPr>
+                    </m:sSubPr>
+                    <m:e>
+                      <m:r>
+                        <w:rPr>
+                          <w:rFonts w:ascii="Cambria Math" w:eastAsiaTheme="minorEastAsia" w:hAnsi="Cambria Math"/>
+                        </w:rPr>
+                        <m:t>R</m:t>
+                      </m:r>
+                    </m:e>
+                    <m:sub>
+                      <m:r>
+                        <w:rPr>
+                          <w:rFonts w:ascii="Cambria Math" w:eastAsiaTheme="minorEastAsia" w:hAnsi="Cambria Math"/>
+                        </w:rPr>
+                        <m:t>2</m:t>
+                      </m:r>
+                    </m:sub>
+                  </m:sSub>
+                </m:den>
+              </m:f>
+            </m:e>
+          </m:d>
+        </m:oMath>
+      </m:oMathPara>
+    </w:p>
+    <w:p>
+      <w:pPr>
+        <w:rPr>
+          <w:rFonts w:eastAsiaTheme="minorEastAsia"/>
+        </w:rPr>
+      </w:pPr>
+      <w:r>
+        <w:rPr>
+          <w:rFonts w:eastAsiaTheme="minorEastAsia"/>
+        </w:rPr>
+        <w:t>…w</w:t>
+      </w:r>
+      <w:r>
+        <w:rPr>
+          <w:rFonts w:eastAsiaTheme="minorEastAsia"/>
+        </w:rPr>
+        <w:t xml:space="preserve">here </w:t>
+      </w:r>
+      <m:oMath>
+        <m:r>
+          <w:rPr>
+            <w:rFonts w:ascii="Cambria Math" w:eastAsiaTheme="minorEastAsia" w:hAnsi="Cambria Math"/>
+          </w:rPr>
+          <m:t>n</m:t>
+        </m:r>
+      </m:oMath>
+      <w:r>
+        <w:rPr>
+          <w:rFonts w:eastAsiaTheme="minorEastAsia"/>
+        </w:rPr>
+        <w:t xml:space="preserve"> is the index of refraction of the glass. </w:t>
+      </w:r>
+    </w:p>
+    <w:p>
+      <w:pPr>
+        <w:rPr>
+          <w:rFonts w:eastAsiaTheme="minorEastAsia"/>
+        </w:rPr>
+      </w:pPr>
+      <w:r>
+        <w:rPr>
+          <w:rFonts w:eastAsiaTheme="minorEastAsia"/>
+        </w:rPr>
+        <w:t>When the center of curvature of the first surface is on the same side as the incoming light, the radius of curvature is negative, e.</w:t>
+      </w:r>
+      <w:r>
+        <w:rPr>
+          <w:rFonts w:eastAsiaTheme="minorEastAsia"/>
+        </w:rPr>
+        <w:t xml:space="preserve"> </w:t>
+      </w:r>
+      <w:r>
+        <w:rPr>
+          <w:rFonts w:eastAsiaTheme="minorEastAsia"/>
+        </w:rPr>
+        <w:t>g. a diverging lens. Otherwise, e.g. for a converging lens, it is positive.</w:t>
+      </w:r>
+    </w:p>
+    <w:p>
+      <w:pPr>
+        <w:rPr>
+          <w:rFonts w:eastAsiaTheme="minorEastAsia"/>
+        </w:rPr>
+      </w:pPr>
+      <w:r>
+        <w:rPr>
+          <w:rFonts w:eastAsiaTheme="minorEastAsia"/>
+        </w:rPr>
+        <w:t>Example 34.8 – Double Convex Lens</w:t>
+      </w:r>
+    </w:p>
+    <w:p>
+      <w:pPr>
+        <w:rPr>
+          <w:rFonts w:eastAsiaTheme="minorEastAsia"/>
+        </w:rPr>
+      </w:pPr>
+      <m:oMathPara>
+        <m:oMath>
+          <m:d>
+            <m:dPr>
+              <m:begChr m:val="|"/>
+              <m:endChr m:val="|"/>
+              <m:ctrlPr>
+                <w:rPr>
+                  <w:rFonts w:ascii="Cambria Math" w:eastAsiaTheme="minorEastAsia" w:hAnsi="Cambria Math"/>
+                  <w:i/>
+                </w:rPr>
+              </m:ctrlPr>
+            </m:dPr>
+            <m:e>
+              <m:sSub>
+                <m:sSubPr>
+                  <m:ctrlPr>
+                    <w:rPr>
+                      <w:rFonts w:ascii="Cambria Math" w:eastAsiaTheme="minorEastAsia" w:hAnsi="Cambria Math"/>
+                      <w:i/>
+                    </w:rPr>
+                  </m:ctrlPr>
+                </m:sSubPr>
+                <m:e>
+                  <m:r>
+                    <w:rPr>
+                      <w:rFonts w:ascii="Cambria Math" w:eastAsiaTheme="minorEastAsia" w:hAnsi="Cambria Math"/>
+                    </w:rPr>
+                    <m:t>R</m:t>
+                  </m:r>
+                </m:e>
+                <m:sub>
+                  <m:r>
+                    <w:rPr>
+                      <w:rFonts w:ascii="Cambria Math" w:eastAsiaTheme="minorEastAsia" w:hAnsi="Cambria Math"/>
+                    </w:rPr>
+                    <m:t>1</m:t>
+                  </m:r>
+                </m:sub>
+              </m:sSub>
+            </m:e>
+          </m:d>
+          <m:r>
+            <w:rPr>
+              <w:rFonts w:ascii="Cambria Math" w:eastAsiaTheme="minorEastAsia" w:hAnsi="Cambria Math"/>
+            </w:rPr>
+            <m:t>=</m:t>
+          </m:r>
+          <m:d>
+            <m:dPr>
+              <m:begChr m:val="|"/>
+              <m:endChr m:val="|"/>
+              <m:ctrlPr>
+                <w:rPr>
+                  <w:rFonts w:ascii="Cambria Math" w:eastAsiaTheme="minorEastAsia" w:hAnsi="Cambria Math"/>
+                  <w:i/>
+                </w:rPr>
+              </m:ctrlPr>
+            </m:dPr>
+            <m:e>
+              <m:sSub>
+                <m:sSubPr>
+                  <m:ctrlPr>
+                    <w:rPr>
+                      <w:rFonts w:ascii="Cambria Math" w:eastAsiaTheme="minorEastAsia" w:hAnsi="Cambria Math"/>
+                      <w:i/>
+                    </w:rPr>
+                  </m:ctrlPr>
+                </m:sSubPr>
+                <m:e>
+                  <m:r>
+                    <w:rPr>
+                      <w:rFonts w:ascii="Cambria Math" w:eastAsiaTheme="minorEastAsia" w:hAnsi="Cambria Math"/>
+                    </w:rPr>
+                    <m:t>R</m:t>
+                  </m:r>
+                </m:e>
+                <m:sub>
+                  <m:r>
+                    <w:rPr>
+                      <w:rFonts w:ascii="Cambria Math" w:eastAsiaTheme="minorEastAsia" w:hAnsi="Cambria Math"/>
+                    </w:rPr>
+                    <m:t>2</m:t>
+                  </m:r>
+                </m:sub>
+              </m:sSub>
+            </m:e>
+          </m:d>
+          <m:r>
+            <w:rPr>
+              <w:rFonts w:ascii="Cambria Math" w:eastAsiaTheme="minorEastAsia" w:hAnsi="Cambria Math"/>
+            </w:rPr>
+            <m:t xml:space="preserve">=10 </m:t>
+          </m:r>
+          <m:r>
+            <m:rPr>
+              <m:nor/>
+            </m:rPr>
+            <w:rPr>
+              <w:rFonts w:ascii="Cambria Math" w:eastAsiaTheme="minorEastAsia" w:hAnsi="Cambria Math"/>
+            </w:rPr>
+            <m:t>cm</m:t>
+          </m:r>
+          <m:r>
+            <w:rPr>
+              <w:rFonts w:ascii="Cambria Math" w:eastAsiaTheme="minorEastAsia" w:hAnsi="Cambria Math"/>
+            </w:rPr>
+            <m:t>, n=1.52, d=</m:t>
+          </m:r>
+          <m:sSub>
+            <m:sSubPr>
+              <m:ctrlPr>
+                <w:rPr>
+                  <w:rFonts w:ascii="Cambria Math" w:eastAsiaTheme="minorEastAsia" w:hAnsi="Cambria Math"/>
+                  <w:i/>
+                </w:rPr>
+              </m:ctrlPr>
+            </m:sSubPr>
+            <m:e>
+              <m:r>
+                <w:rPr>
+                  <w:rFonts w:ascii="Cambria Math" w:eastAsiaTheme="minorEastAsia" w:hAnsi="Cambria Math"/>
+                </w:rPr>
+                <m:t>d</m:t>
+              </m:r>
+            </m:e>
+            <m:sub>
+              <m:r>
+                <w:rPr>
+                  <w:rFonts w:ascii="Cambria Math" w:eastAsiaTheme="minorEastAsia" w:hAnsi="Cambria Math"/>
+                </w:rPr>
+                <m:t>0</m:t>
+              </m:r>
+            </m:sub>
+          </m:sSub>
+        </m:oMath>
+      </m:oMathPara>
+    </w:p>
+    <w:p>
+      <w:pPr>
+        <w:pStyle w:val="Heading3"/>
+        <w:rPr>
+          <w:rFonts w:eastAsiaTheme="minorEastAsia"/>
+        </w:rPr>
+      </w:pPr>
+      <w:r>
+        <w:rPr>
+          <w:rFonts w:eastAsiaTheme="minorEastAsia"/>
+        </w:rPr>
+        <w:t>Sign Rules &amp; Image Formation</w:t>
+      </w:r>
+    </w:p>
+    <w:p>
+      <w:pPr>
+        <w:pStyle w:val="Heading4"/>
+      </w:pPr>
+      <w:r>
+        <w:t>Object Distance</w:t>
+      </w:r>
+    </w:p>
+    <w:p>
+      <w:r>
+        <w:t>When object is on the same side of the lens as the incoming light, object distance is positive.</w:t>
+      </w:r>
+    </w:p>
+    <w:p>
+      <w:pPr>
+        <w:pStyle w:val="Heading4"/>
+      </w:pPr>
+      <w:r>
+        <w:t>Image Distance</w:t>
+      </w:r>
+    </w:p>
+    <w:p>
+      <w:r>
+        <w:t>When image is on the same side of the lens as the outgoing light, image distance is positive.</w:t>
+      </w:r>
+    </w:p>
+    <w:p>
+      <w:pPr>
+        <w:pStyle w:val="Heading4"/>
+      </w:pPr>
+      <w:r>
+        <w:t>Radius of Curvature</w:t>
+      </w:r>
+    </w:p>
+    <w:p>
+      <w:r>
+        <w:t xml:space="preserve">Converging: when center of curvature of first surface is on the same side as the </w:t>
+      </w:r>
+      <w:r>
+        <w:rPr>
+          <w:i/>
+        </w:rPr>
+        <w:t>outgoing</w:t>
+      </w:r>
+      <w:r>
+        <w:t xml:space="preserve"> light, radius is </w:t>
+      </w:r>
+      <w:r>
+        <w:rPr>
+          <w:i/>
+        </w:rPr>
+        <w:t>positive</w:t>
+      </w:r>
+      <w:r>
+        <w:t>.</w:t>
+      </w:r>
+    </w:p>
+    <w:p>
+      <w:r>
+        <w:t xml:space="preserve">Diverging: when center of curvature of first surface is on the same side as the </w:t>
+      </w:r>
+      <w:r>
+        <w:rPr>
+          <w:i/>
+        </w:rPr>
+        <w:t xml:space="preserve">incoming </w:t>
+      </w:r>
+      <w:r>
+        <w:t xml:space="preserve">light, radius is </w:t>
+      </w:r>
+      <w:r>
+        <w:rPr>
+          <w:i/>
+        </w:rPr>
+        <w:t>negative</w:t>
+      </w:r>
+      <w:r>
+        <w:t>.</w:t>
+      </w:r>
+    </w:p>
+    <w:p>
+      <w:pPr>
+        <w:pStyle w:val="Heading2"/>
+      </w:pPr>
+      <w:r>
+        <w:t>Light as a Wave</w:t>
+      </w:r>
+    </w:p>
+    <w:p>
+      <w:r>
+        <w:rPr>
+          <w:noProof/>
+        </w:rPr>
+        <w:drawing>
+          <wp:anchor distT="0" distB="0" distL="114300" distR="114300" simplePos="0" relativeHeight="251669504" behindDoc="0" locked="0" layoutInCell="1" allowOverlap="1">
+            <wp:simplePos x="0" y="0"/>
+            <wp:positionH relativeFrom="margin">
+              <wp:align>right</wp:align>
+            </wp:positionH>
+            <wp:positionV relativeFrom="paragraph">
+              <wp:posOffset>7620</wp:posOffset>
+            </wp:positionV>
+            <wp:extent cx="2891790" cy="3125470"/>
+            <wp:effectExtent l="0" t="0" r="3810" b="0"/>
+            <wp:wrapSquare wrapText="bothSides"/>
+            <wp:docPr id="9" name="Picture 9"/>
+            <wp:cNvGraphicFramePr>
+              <a:graphicFrameLocks xmlns:a="http://schemas.openxmlformats.org/drawingml/2006/main" noChangeAspect="1"/>
+            </wp:cNvGraphicFramePr>
+            <a:graphic xmlns:a="http://schemas.openxmlformats.org/drawingml/2006/main">
+              <a:graphicData uri="http://schemas.openxmlformats.org/drawingml/2006/picture">
+                <pic:pic xmlns:pic="http://schemas.openxmlformats.org/drawingml/2006/picture">
+                  <pic:nvPicPr>
+                    <pic:cNvPr id="9" name="wave superposition.png"/>
+                    <pic:cNvPicPr/>
+                  </pic:nvPicPr>
+                  <pic:blipFill>
+                    <a:blip r:embed="rId15">
+                      <a:extLst>
+                        <a:ext uri="{28A0092B-C50C-407E-A947-70E740481C1C}">
+                          <a14:useLocalDpi xmlns:a14="http://schemas.microsoft.com/office/drawing/2010/main" val="0"/>
+                        </a:ext>
+                      </a:extLst>
+                    </a:blip>
+                    <a:stretch>
+                      <a:fillRect/>
+                    </a:stretch>
+                  </pic:blipFill>
+                  <pic:spPr>
+                    <a:xfrm>
+                      <a:off x="0" y="0"/>
+                      <a:ext cx="2891790" cy="3125470"/>
+                    </a:xfrm>
+                    <a:prstGeom prst="rect">
+                      <a:avLst/>
+                    </a:prstGeom>
+                  </pic:spPr>
+                </pic:pic>
+              </a:graphicData>
+            </a:graphic>
+            <wp14:sizeRelH relativeFrom="margin">
+              <wp14:pctWidth>0</wp14:pctWidth>
+            </wp14:sizeRelH>
+            <wp14:sizeRelV relativeFrom="margin">
+              <wp14:pctHeight>0</wp14:pctHeight>
+            </wp14:sizeRelV>
+          </wp:anchor>
+        </w:drawing>
+      </w:r>
+      <w:r>
+        <w:t>Waves can “stack” or “cancel” each other based on their superposition. This is called constructive or destructive interference, respectively.</w:t>
+      </w:r>
+    </w:p>
+    <w:p>
+      <w:r>
+        <w:rPr>
+          <w:noProof/>
+        </w:rPr>
+        <mc:AlternateContent>
+          <mc:Choice Requires="wps">
+            <w:drawing>
+              <wp:anchor distT="45720" distB="45720" distL="114300" distR="114300" simplePos="0" relativeHeight="251671552" behindDoc="0" locked="0" layoutInCell="1" allowOverlap="1">
+                <wp:simplePos x="0" y="0"/>
+                <wp:positionH relativeFrom="margin">
+                  <wp:posOffset>5128260</wp:posOffset>
+                </wp:positionH>
+                <wp:positionV relativeFrom="paragraph">
+                  <wp:posOffset>618490</wp:posOffset>
+                </wp:positionV>
+                <wp:extent cx="1729740" cy="685800"/>
+                <wp:effectExtent l="0" t="0" r="0" b="0"/>
+                <wp:wrapSquare wrapText="bothSides"/>
+                <wp:docPr id="217" name="Text Box 2"/>
+                <wp:cNvGraphicFramePr>
+                  <a:graphicFrameLocks xmlns:a="http://schemas.openxmlformats.org/drawingml/2006/main"/>
+                </wp:cNvGraphicFramePr>
+                <a:graphic xmlns:a="http://schemas.openxmlformats.org/drawingml/2006/main">
+                  <a:graphicData uri="http://schemas.microsoft.com/office/word/2010/wordprocessingShape">
+                    <wps:wsp>
+                      <wps:cNvSpPr txBox="1">
+                        <a:spLocks noChangeArrowheads="1"/>
+                      </wps:cNvSpPr>
+                      <wps:spPr bwMode="auto">
+                        <a:xfrm>
+                          <a:off x="0" y="0"/>
+                          <a:ext cx="1729740" cy="685800"/>
+                        </a:xfrm>
+                        <a:prstGeom prst="rect">
+                          <a:avLst/>
+                        </a:prstGeom>
+                        <a:noFill/>
+                        <a:ln w="9525">
+                          <a:noFill/>
+                          <a:miter lim="800000"/>
+                          <a:headEnd/>
+                          <a:tailEnd/>
+                        </a:ln>
+                      </wps:spPr>
+                      <wps:txbx>
+                        <w:txbxContent>
+                          <w:p>
+                            <m:oMathPara>
+                              <m:oMath>
+                                <m:d>
+                                  <m:dPr>
+                                    <m:begChr m:val="{"/>
+                                    <m:endChr m:val=""/>
+                                    <m:ctrlPr>
+                                      <w:rPr>
+                                        <w:rFonts w:ascii="Cambria Math" w:hAnsi="Cambria Math"/>
+                                        <w:i/>
+                                      </w:rPr>
+                                    </m:ctrlPr>
+                                  </m:dPr>
+                                  <m:e>
+                                    <m:m>
+                                      <m:mPr>
+                                        <m:mcs>
+                                          <m:mc>
+                                            <m:mcPr>
+                                              <m:count m:val="1"/>
+                                              <m:mcJc m:val="center"/>
+                                            </m:mcPr>
+                                          </m:mc>
+                                        </m:mcs>
+                                        <m:ctrlPr>
+                                          <w:rPr>
+                                            <w:rFonts w:ascii="Cambria Math" w:hAnsi="Cambria Math"/>
+                                            <w:i/>
+                                          </w:rPr>
+                                        </m:ctrlPr>
+                                      </m:mPr>
+                                      <m:mr>
+                                        <m:e>
+                                          <m:r>
+                                            <w:rPr>
+                                              <w:rFonts w:ascii="Cambria Math" w:hAnsi="Cambria Math"/>
+                                            </w:rPr>
+                                            <m:t>y=</m:t>
+                                          </m:r>
+                                          <m:func>
+                                            <m:funcPr>
+                                              <m:ctrlPr>
+                                                <w:rPr>
+                                                  <w:rFonts w:ascii="Cambria Math" w:hAnsi="Cambria Math"/>
+                                                  <w:i/>
+                                                </w:rPr>
+                                              </m:ctrlPr>
+                                            </m:funcPr>
+                                            <m:fName>
+                                              <m:r>
+                                                <m:rPr>
+                                                  <m:sty m:val="p"/>
+                                                </m:rPr>
+                                                <w:rPr>
+                                                  <w:rFonts w:ascii="Cambria Math" w:hAnsi="Cambria Math"/>
+                                                </w:rPr>
+                                                <m:t>sin</m:t>
+                                              </m:r>
+                                            </m:fName>
+                                            <m:e>
+                                              <m:r>
+                                                <w:rPr>
+                                                  <w:rFonts w:ascii="Cambria Math" w:hAnsi="Cambria Math"/>
+                                                </w:rPr>
+                                                <m:t>x</m:t>
+                                              </m:r>
+                                            </m:e>
+                                          </m:func>
+                                        </m:e>
+                                      </m:mr>
+                                      <m:mr>
+                                        <m:e>
+                                          <m:r>
+                                            <w:rPr>
+                                              <w:rFonts w:ascii="Cambria Math" w:hAnsi="Cambria Math"/>
+                                            </w:rPr>
+                                            <m:t>y=</m:t>
+                                          </m:r>
+                                          <m:func>
+                                            <m:funcPr>
+                                              <m:ctrlPr>
+                                                <w:rPr>
+                                                  <w:rFonts w:ascii="Cambria Math" w:hAnsi="Cambria Math"/>
+                                                  <w:i/>
+                                                </w:rPr>
+                                              </m:ctrlPr>
+                                            </m:funcPr>
+                                            <m:fName>
+                                              <m:r>
+                                                <m:rPr>
+                                                  <m:sty m:val="p"/>
+                                                </m:rPr>
+                                                <w:rPr>
+                                                  <w:rFonts w:ascii="Cambria Math" w:hAnsi="Cambria Math"/>
+                                                </w:rPr>
+                                                <m:t>cos</m:t>
+                                              </m:r>
+                                            </m:fName>
+                                            <m:e>
+                                              <m:r>
+                                                <w:rPr>
+                                                  <w:rFonts w:ascii="Cambria Math" w:hAnsi="Cambria Math"/>
+                                                </w:rPr>
+                                                <m:t>x</m:t>
+                                              </m:r>
+                                            </m:e>
+                                          </m:func>
+                                        </m:e>
+                                      </m:mr>
+                                    </m:m>
+                                  </m:e>
+                                </m:d>
+                                <m:r>
+                                  <w:rPr>
+                                    <w:rFonts w:ascii="Cambria Math" w:hAnsi="Cambria Math"/>
+                                  </w:rPr>
+                                  <w:br/>
+                                </m:r>
+                              </m:oMath>
+                              <m:oMath>
+                                <m:r>
+                                  <w:rPr>
+                                    <w:rFonts w:ascii="Cambria Math" w:hAnsi="Cambria Math"/>
+                                  </w:rPr>
+                                  <m:t>y=</m:t>
+                                </m:r>
+                                <m:func>
+                                  <m:funcPr>
+                                    <m:ctrlPr>
+                                      <w:rPr>
+                                        <w:rFonts w:ascii="Cambria Math" w:hAnsi="Cambria Math"/>
+                                        <w:i/>
+                                      </w:rPr>
+                                    </m:ctrlPr>
+                                  </m:funcPr>
+                                  <m:fName>
+                                    <m:r>
+                                      <m:rPr>
+                                        <m:sty m:val="p"/>
+                                      </m:rPr>
+                                      <w:rPr>
+                                        <w:rFonts w:ascii="Cambria Math" w:hAnsi="Cambria Math"/>
+                                      </w:rPr>
+                                      <m:t>sin</m:t>
+                                    </m:r>
+                                  </m:fName>
+                                  <m:e>
+                                    <m:r>
+                                      <w:rPr>
+                                        <w:rFonts w:ascii="Cambria Math" w:hAnsi="Cambria Math"/>
+                                      </w:rPr>
+                                      <m:t>x</m:t>
+                                    </m:r>
+                                  </m:e>
+                                </m:func>
+                                <m:r>
+                                  <w:rPr>
+                                    <w:rFonts w:ascii="Cambria Math" w:hAnsi="Cambria Math"/>
+                                  </w:rPr>
+                                  <m:t>+</m:t>
+                                </m:r>
+                                <m:func>
+                                  <m:funcPr>
+                                    <m:ctrlPr>
+                                      <w:rPr>
+                                        <w:rFonts w:ascii="Cambria Math" w:hAnsi="Cambria Math"/>
+                                        <w:i/>
+                                      </w:rPr>
+                                    </m:ctrlPr>
+                                  </m:funcPr>
+                                  <m:fName>
+                                    <m:r>
+                                      <m:rPr>
+                                        <m:sty m:val="p"/>
+                                      </m:rPr>
+                                      <w:rPr>
+                                        <w:rFonts w:ascii="Cambria Math" w:hAnsi="Cambria Math"/>
+                                      </w:rPr>
+                                      <m:t>cos</m:t>
+                                    </m:r>
+                                  </m:fName>
+                                  <m:e>
+                                    <m:r>
+                                      <w:rPr>
+                                        <w:rFonts w:ascii="Cambria Math" w:hAnsi="Cambria Math"/>
+                                      </w:rPr>
+                                      <m:t>x</m:t>
+                                    </m:r>
+                                  </m:e>
+                                </m:func>
+                              </m:oMath>
+                            </m:oMathPara>
+                          </w:p>
+                        </w:txbxContent>
+                      </wps:txbx>
+                      <wps:bodyPr rot="0" vert="horz" wrap="square" lIns="91440" tIns="45720" rIns="91440" bIns="45720" anchor="t" anchorCtr="0">
+                        <a:noAutofit/>
+                      </wps:bodyPr>
+                    </wps:wsp>
+                  </a:graphicData>
+                </a:graphic>
+                <wp14:sizeRelH relativeFrom="margin">
+                  <wp14:pctWidth>0</wp14:pctWidth>
+                </wp14:sizeRelH>
+                <wp14:sizeRelV relativeFrom="margin">
+                  <wp14:pctHeight>0</wp14:pctHeight>
+                </wp14:sizeRelV>
+              </wp:anchor>
+            </w:drawing>
+          </mc:Choice>
+          <mc:Fallback>
+            <w:pict>
+              <v:shapetype id="_x0000_t202" coordsize="21600,21600" o:spt="202" path="m,l,21600r21600,l21600,xe">
+                <v:stroke joinstyle="miter"/>
+                <v:path gradientshapeok="t" o:connecttype="rect"/>
+              </v:shapetype>
+              <v:shape id="Text Box 2" o:spid="_x0000_s1026" type="#_x0000_t202" style="position:absolute;margin-left:403.8pt;margin-top:48.7pt;width:136.2pt;height:54pt;z-index:251671552;visibility:visible;mso-wrap-style:square;mso-width-percent:0;mso-height-percent:0;mso-wrap-distance-left:9pt;mso-wrap-distance-top:3.6pt;mso-wrap-distance-right:9pt;mso-wrap-distance-bottom:3.6pt;mso-position-horizontal:absolute;mso-position-horizontal-relative:margin;mso-position-vertical:absolute;mso-position-vertical-relative:text;mso-width-percent:0;mso-height-percent:0;mso-width-relative:margin;mso-height-relative:margin;v-text-anchor:top" o:gfxdata="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" filled="f" stroked="f">
+                <v:textbox>
+                  <w:txbxContent>
+                    <w:p>
+                      <m:oMathPara>
+                        <m:oMath>
+                          <m:d>
+                            <m:dPr>
+                              <m:begChr m:val="{"/>
+                              <m:endChr m:val=""/>
+                              <m:ctrlPr>
+                                <w:rPr>
+                                  <w:rFonts w:ascii="Cambria Math" w:hAnsi="Cambria Math"/>
+                                  <w:i/>
+                                </w:rPr>
+                              </m:ctrlPr>
+                            </m:dPr>
+                            <m:e>
+                              <m:m>
+                                <m:mPr>
+                                  <m:mcs>
+                                    <m:mc>
+                                      <m:mcPr>
+                                        <m:count m:val="1"/>
+                                        <m:mcJc m:val="center"/>
+                                      </m:mcPr>
+                                    </m:mc>
+                                  </m:mcs>
+                                  <m:ctrlPr>
+                                    <w:rPr>
+                                      <w:rFonts w:ascii="Cambria Math" w:hAnsi="Cambria Math"/>
+                                      <w:i/>
+                                    </w:rPr>
+                                  </m:ctrlPr>
+                                </m:mPr>
+                                <m:mr>
+                                  <m:e>
+                                    <m:r>
+                                      <w:rPr>
+                                        <w:rFonts w:ascii="Cambria Math" w:hAnsi="Cambria Math"/>
+                                      </w:rPr>
+                                      <m:t>y=</m:t>
+                                    </m:r>
+                                    <m:func>
+                                      <m:funcPr>
+                                        <m:ctrlPr>
+                                          <w:rPr>
+                                            <w:rFonts w:ascii="Cambria Math" w:hAnsi="Cambria Math"/>
+                                            <w:i/>
+                                          </w:rPr>
+                                        </m:ctrlPr>
+                                      </m:funcPr>
+                                      <m:fName>
+                                        <m:r>
+                                          <m:rPr>
+                                            <m:sty m:val="p"/>
+                                          </m:rPr>
+                                          <w:rPr>
+                                            <w:rFonts w:ascii="Cambria Math" w:hAnsi="Cambria Math"/>
+                                          </w:rPr>
+                                          <m:t>sin</m:t>
+                                        </m:r>
+                                      </m:fName>
+                                      <m:e>
+                                        <m:r>
+                                          <w:rPr>
+                                            <w:rFonts w:ascii="Cambria Math" w:hAnsi="Cambria Math"/>
+                                          </w:rPr>
+                                          <m:t>x</m:t>
+                                        </m:r>
+                                      </m:e>
+                                    </m:func>
+                                  </m:e>
+                                </m:mr>
+                                <m:mr>
+                                  <m:e>
+                                    <m:r>
+                                      <w:rPr>
+                                        <w:rFonts w:ascii="Cambria Math" w:hAnsi="Cambria Math"/>
+                                      </w:rPr>
+                                      <m:t>y=</m:t>
+                                    </m:r>
+                                    <m:func>
+                                      <m:funcPr>
+                                        <m:ctrlPr>
+                                          <w:rPr>
+                                            <w:rFonts w:ascii="Cambria Math" w:hAnsi="Cambria Math"/>
+                                            <w:i/>
+                                          </w:rPr>
+                                        </m:ctrlPr>
+                                      </m:funcPr>
+                                      <m:fName>
+                                        <m:r>
+                                          <m:rPr>
+                                            <m:sty m:val="p"/>
+                                          </m:rPr>
+                                          <w:rPr>
+                                            <w:rFonts w:ascii="Cambria Math" w:hAnsi="Cambria Math"/>
+                                          </w:rPr>
+                                          <m:t>cos</m:t>
+                                        </m:r>
+                                      </m:fName>
+                                      <m:e>
+                                        <m:r>
+                                          <w:rPr>
+                                            <w:rFonts w:ascii="Cambria Math" w:hAnsi="Cambria Math"/>
+                                          </w:rPr>
+                                          <m:t>x</m:t>
+                                        </m:r>
+                                      </m:e>
+                                    </m:func>
+                                  </m:e>
+                                </m:mr>
+                              </m:m>
+                            </m:e>
+                          </m:d>
+                          <m:r>
+                            <w:rPr>
+                              <w:rFonts w:ascii="Cambria Math" w:hAnsi="Cambria Math"/>
+                            </w:rPr>
+                            <w:br/>
+                          </m:r>
+                        </m:oMath>
+                        <m:oMath>
+                          <m:r>
+                            <w:rPr>
+                              <w:rFonts w:ascii="Cambria Math" w:hAnsi="Cambria Math"/>
+                            </w:rPr>
+                            <m:t>y=</m:t>
+                          </m:r>
+                          <m:func>
+                            <m:funcPr>
+                              <m:ctrlPr>
+                                <w:rPr>
+                                  <w:rFonts w:ascii="Cambria Math" w:hAnsi="Cambria Math"/>
+                                  <w:i/>
+                                </w:rPr>
+                              </m:ctrlPr>
+                            </m:funcPr>
+                            <m:fName>
+                              <m:r>
+                                <m:rPr>
+                                  <m:sty m:val="p"/>
+                                </m:rPr>
+                                <w:rPr>
+                                  <w:rFonts w:ascii="Cambria Math" w:hAnsi="Cambria Math"/>
+                                </w:rPr>
+                                <m:t>sin</m:t>
+                              </m:r>
+                            </m:fName>
+                            <m:e>
+                              <m:r>
+                                <w:rPr>
+                                  <w:rFonts w:ascii="Cambria Math" w:hAnsi="Cambria Math"/>
+                                </w:rPr>
+                                <m:t>x</m:t>
+                              </m:r>
+                            </m:e>
+                          </m:func>
+                          <m:r>
+                            <w:rPr>
+                              <w:rFonts w:ascii="Cambria Math" w:hAnsi="Cambria Math"/>
+                            </w:rPr>
+                            <m:t>+</m:t>
+                          </m:r>
+                          <m:func>
+                            <m:funcPr>
+                              <m:ctrlPr>
+                                <w:rPr>
+                                  <w:rFonts w:ascii="Cambria Math" w:hAnsi="Cambria Math"/>
+                                  <w:i/>
+                                </w:rPr>
+                              </m:ctrlPr>
+                            </m:funcPr>
+                            <m:fName>
+                              <m:r>
+                                <m:rPr>
+                                  <m:sty m:val="p"/>
+                                </m:rPr>
+                                <w:rPr>
+                                  <w:rFonts w:ascii="Cambria Math" w:hAnsi="Cambria Math"/>
+                                </w:rPr>
+                                <m:t>cos</m:t>
+                              </m:r>
+                            </m:fName>
+                            <m:e>
+                              <m:r>
+                                <w:rPr>
+                                  <w:rFonts w:ascii="Cambria Math" w:hAnsi="Cambria Math"/>
+                                </w:rPr>
+                                <m:t>x</m:t>
+                              </m:r>
+                            </m:e>
+                          </m:func>
+                        </m:oMath>
+                      </m:oMathPara>
+                    </w:p>
+                  </w:txbxContent>
+                </v:textbox>
+                <w10:wrap type="square" anchorx="margin"/>
+              </v:shape>
+            </w:pict>
+          </mc:Fallback>
+        </mc:AlternateContent>
+      </w:r>
+      <w:r>
+        <w:t>Coherent waves are the same frequency, same wavelength, and same phase. We’ll mostly analyze these.</w:t>
+      </w:r>
+    </w:p>
+    <w:p>
+      <w:hyperlink r:id="rId16" w:history="1">
+        <w:r>
+          <w:rPr>
+            <w:rStyle w:val="Hyperlink"/>
+          </w:rPr>
+          <w:t>Desmos Interactive Interference Graph</w:t>
+        </w:r>
+      </w:hyperlink>
+      <w:r>
+        <w:t xml:space="preserve"> </w:t>
+      </w:r>
+    </w:p>
+    <w:p>
       <w:bookmarkStart w:id="0" w:name="_GoBack"/>
       <w:bookmarkEnd w:id="0"/>
     </w:p>
@@ -7359,7 +10567,23 @@
       </a:bgFillStyleLst>
     </a:fmtScheme>
   </a:themeElements>
-  <a:objectDefaults/>
+  <a:objectDefaults>
+    <a:txDef>
+      <a:spPr bwMode="auto">
+        <a:noFill/>
+        <a:ln w="9525">
+          <a:noFill/>
+          <a:miter lim="800000"/>
+          <a:headEnd/>
+          <a:tailEnd/>
+        </a:ln>
+      </a:spPr>
+      <a:bodyPr rot="0" vert="horz" wrap="square" lIns="91440" tIns="45720" rIns="91440" bIns="45720" anchor="t" anchorCtr="0">
+        <a:spAutoFit/>
+      </a:bodyPr>
+      <a:lstStyle/>
+    </a:txDef>
+  </a:objectDefaults>
   <a:extraClrSchemeLst/>
   <a:extLst>
     <a:ext uri="{05A4C25C-085E-4340-85A3-A5531E510DB2}">
@@ -7374,7 +10598,7 @@
 </file>
 
 <file path=customXml/itemProps1.xml><?xml version="1.0" encoding="utf-8"?>
-<ds:datastoreItem xmlns:ds="http://schemas.openxmlformats.org/officeDocument/2006/customXml" ds:itemID="{29AEABB4-F711-4346-8589-7C27328FB68F}">
+<ds:datastoreItem xmlns:ds="http://schemas.openxmlformats.org/officeDocument/2006/customXml" ds:itemID="{0CF51C22-EE19-46E5-A37F-EA959345ECFE}">
   <ds:schemaRefs>
     <ds:schemaRef ds:uri="http://schemas.openxmlformats.org/officeDocument/2006/bibliography"/>
   </ds:schemaRefs>

</xml_diff>